<commit_message>
added feature and update site
</commit_message>
<xml_diff>
--- a/Building and testing the TorXakis Eclipse Plugin.docx
+++ b/Building and testing the TorXakis Eclipse Plugin.docx
@@ -1,6 +1,6 @@
 
 <file path=word/document.xml><?xml version="1.0" encoding="utf-8"?>
-<w:document xmlns:wpc="http://schemas.microsoft.com/office/word/2010/wordprocessingCanvas" xmlns:mc="http://schemas.openxmlformats.org/markup-compatibility/2006" xmlns:o="urn:schemas-microsoft-com:office:office" xmlns:r="http://schemas.openxmlformats.org/officeDocument/2006/relationships" xmlns:m="http://schemas.openxmlformats.org/officeDocument/2006/math" xmlns:v="urn:schemas-microsoft-com:vml" xmlns:wp14="http://schemas.microsoft.com/office/word/2010/wordprocessingDrawing" xmlns:wp="http://schemas.openxmlformats.org/drawingml/2006/wordprocessingDrawing" xmlns:w10="urn:schemas-microsoft-com:office:word" xmlns:w="http://schemas.openxmlformats.org/wordprocessingml/2006/main" xmlns:w14="http://schemas.microsoft.com/office/word/2010/wordml" xmlns:wpg="http://schemas.microsoft.com/office/word/2010/wordprocessingGroup" xmlns:wpi="http://schemas.microsoft.com/office/word/2010/wordprocessingInk" xmlns:wne="http://schemas.microsoft.com/office/word/2006/wordml" xmlns:wps="http://schemas.microsoft.com/office/word/2010/wordprocessingShape" mc:Ignorable="w14 wp14">
+<w:document xmlns:wpc="http://schemas.microsoft.com/office/word/2010/wordprocessingCanvas" xmlns:cx="http://schemas.microsoft.com/office/drawing/2014/chartex" xmlns:cx1="http://schemas.microsoft.com/office/drawing/2015/9/8/chartex" xmlns:cx2="http://schemas.microsoft.com/office/drawing/2015/10/21/chartex" xmlns:cx3="http://schemas.microsoft.com/office/drawing/2016/5/9/chartex" xmlns:cx4="http://schemas.microsoft.com/office/drawing/2016/5/10/chartex" xmlns:cx5="http://schemas.microsoft.com/office/drawing/2016/5/11/chartex" xmlns:mc="http://schemas.openxmlformats.org/markup-compatibility/2006" xmlns:o="urn:schemas-microsoft-com:office:office" xmlns:r="http://schemas.openxmlformats.org/officeDocument/2006/relationships" xmlns:m="http://schemas.openxmlformats.org/officeDocument/2006/math" xmlns:v="urn:schemas-microsoft-com:vml" xmlns:wp14="http://schemas.microsoft.com/office/word/2010/wordprocessingDrawing" xmlns:wp="http://schemas.openxmlformats.org/drawingml/2006/wordprocessingDrawing" xmlns:w10="urn:schemas-microsoft-com:office:word" xmlns:w="http://schemas.openxmlformats.org/wordprocessingml/2006/main" xmlns:w14="http://schemas.microsoft.com/office/word/2010/wordml" xmlns:w15="http://schemas.microsoft.com/office/word/2012/wordml" xmlns:w16se="http://schemas.microsoft.com/office/word/2015/wordml/symex" xmlns:wpg="http://schemas.microsoft.com/office/word/2010/wordprocessingGroup" xmlns:wpi="http://schemas.microsoft.com/office/word/2010/wordprocessingInk" xmlns:wne="http://schemas.microsoft.com/office/word/2006/wordml" xmlns:wps="http://schemas.microsoft.com/office/word/2010/wordprocessingShape" mc:Ignorable="w14 w15 w16se wp14">
   <w:body>
     <w:p>
       <w:pPr>
@@ -28,19 +28,11 @@
         </w:rPr>
         <w:t xml:space="preserve">the </w:t>
       </w:r>
-      <w:proofErr w:type="spellStart"/>
-      <w:r>
-        <w:rPr>
-          <w:lang w:val="en-US"/>
-        </w:rPr>
-        <w:t>TorXakis</w:t>
-      </w:r>
-      <w:proofErr w:type="spellEnd"/>
-      <w:r>
-        <w:rPr>
-          <w:lang w:val="en-US"/>
-        </w:rPr>
-        <w:t xml:space="preserve"> </w:t>
+      <w:r>
+        <w:rPr>
+          <w:lang w:val="en-US"/>
+        </w:rPr>
+        <w:t xml:space="preserve">TorXakis </w:t>
       </w:r>
       <w:r>
         <w:rPr>
@@ -67,35 +59,7 @@
         <w:rPr>
           <w:lang w:val="en-US"/>
         </w:rPr>
-        <w:t xml:space="preserve">To build the </w:t>
-      </w:r>
-      <w:proofErr w:type="spellStart"/>
-      <w:r>
-        <w:rPr>
-          <w:lang w:val="en-US"/>
-        </w:rPr>
-        <w:t>TorXakis</w:t>
-      </w:r>
-      <w:proofErr w:type="spellEnd"/>
-      <w:r>
-        <w:rPr>
-          <w:lang w:val="en-US"/>
-        </w:rPr>
-        <w:t xml:space="preserve"> Eclipse Plug-in </w:t>
-      </w:r>
-      <w:proofErr w:type="gramStart"/>
-      <w:r>
-        <w:rPr>
-          <w:lang w:val="en-US"/>
-        </w:rPr>
-        <w:t>do</w:t>
-      </w:r>
-      <w:proofErr w:type="gramEnd"/>
-      <w:r>
-        <w:rPr>
-          <w:lang w:val="en-US"/>
-        </w:rPr>
-        <w:t xml:space="preserve"> the following:</w:t>
+        <w:t>To build the TorXakis Eclipse Plug-in do the following:</w:t>
       </w:r>
     </w:p>
     <w:p>
@@ -513,19 +477,11 @@
         </w:rPr>
         <w:t>Import…</w:t>
       </w:r>
-      <w:proofErr w:type="gramStart"/>
-      <w:r>
-        <w:rPr>
-          <w:lang w:val="en-US"/>
-        </w:rPr>
-        <w:t>”.</w:t>
-      </w:r>
-      <w:proofErr w:type="gramEnd"/>
-      <w:r>
-        <w:rPr>
-          <w:lang w:val="en-US"/>
-        </w:rPr>
-        <w:t xml:space="preserve"> The “</w:t>
+      <w:r>
+        <w:rPr>
+          <w:lang w:val="en-US"/>
+        </w:rPr>
+        <w:t>”. The “</w:t>
       </w:r>
       <w:r>
         <w:rPr>
@@ -655,7 +611,7 @@
         </w:rPr>
         <w:t xml:space="preserve">containing </w:t>
       </w:r>
-      <w:hyperlink r:id="rId9" w:history="1">
+      <w:hyperlink r:id="rId8" w:history="1">
         <w:r>
           <w:rPr>
             <w:rStyle w:val="Hyperlink"/>
@@ -682,7 +638,7 @@
       <w:r>
         <w:rPr>
           <w:noProof/>
-          <w:lang w:val="en-US"/>
+          <w:lang w:eastAsia="nl-NL"/>
         </w:rPr>
         <w:lastRenderedPageBreak/>
         <w:drawing>
@@ -701,7 +657,7 @@
                     <pic:cNvPicPr/>
                   </pic:nvPicPr>
                   <pic:blipFill>
-                    <a:blip r:embed="rId10"/>
+                    <a:blip r:embed="rId9"/>
                     <a:stretch>
                       <a:fillRect/>
                     </a:stretch>
@@ -764,21 +720,7 @@
         <w:rPr>
           <w:lang w:val="en-US"/>
         </w:rPr>
-        <w:t xml:space="preserve">: Importing the </w:t>
-      </w:r>
-      <w:proofErr w:type="spellStart"/>
-      <w:r>
-        <w:rPr>
-          <w:lang w:val="en-US"/>
-        </w:rPr>
-        <w:t>EclipsePlugin</w:t>
-      </w:r>
-      <w:proofErr w:type="spellEnd"/>
-      <w:r>
-        <w:rPr>
-          <w:lang w:val="en-US"/>
-        </w:rPr>
-        <w:t xml:space="preserve"> projects</w:t>
+        <w:t>: Importing the EclipsePlugin projects</w:t>
       </w:r>
     </w:p>
     <w:p>
@@ -899,21 +841,7 @@
         <w:rPr>
           <w:lang w:val="en-US"/>
         </w:rPr>
-        <w:t xml:space="preserve">The required plug-in projects are now loaded in the workspace. </w:t>
-      </w:r>
-      <w:proofErr w:type="gramStart"/>
-      <w:r>
-        <w:rPr>
-          <w:lang w:val="en-US"/>
-        </w:rPr>
-        <w:t>Note that are still some errors in the projects (red box with white cross icons in the Project Explorer).</w:t>
-      </w:r>
-      <w:proofErr w:type="gramEnd"/>
-      <w:r>
-        <w:rPr>
-          <w:lang w:val="en-US"/>
-        </w:rPr>
-        <w:t xml:space="preserve"> This is correct.</w:t>
+        <w:t>The required plug-in projects are now loaded in the workspace. Note that are still some errors in the projects (red box with white cross icons in the Project Explorer). This is correct.</w:t>
       </w:r>
     </w:p>
     <w:p>
@@ -925,7 +853,7 @@
       <w:r>
         <w:rPr>
           <w:noProof/>
-          <w:lang w:val="en-US"/>
+          <w:lang w:eastAsia="nl-NL"/>
         </w:rPr>
         <w:drawing>
           <wp:inline distT="0" distB="0" distL="0" distR="0" wp14:anchorId="6B9C1C07" wp14:editId="5EEC24E3">
@@ -945,7 +873,7 @@
                     </pic:cNvPicPr>
                   </pic:nvPicPr>
                   <pic:blipFill>
-                    <a:blip r:embed="rId11">
+                    <a:blip r:embed="rId10">
                       <a:extLst>
                         <a:ext uri="{28A0092B-C50C-407E-A947-70E740481C1C}">
                           <a14:useLocalDpi xmlns:a14="http://schemas.microsoft.com/office/drawing/2010/main" val="0"/>
@@ -1052,16 +980,14 @@
         </w:rPr>
         <w:t>” navigate to the folder “</w:t>
       </w:r>
-      <w:proofErr w:type="spellStart"/>
-      <w:r>
-        <w:rPr>
-          <w:rFonts w:ascii="Courier New" w:hAnsi="Courier New" w:cs="Courier New"/>
-          <w:sz w:val="20"/>
-          <w:lang w:val="en-US"/>
-        </w:rPr>
-        <w:t>nl.tno.torxakis.language</w:t>
-      </w:r>
-      <w:proofErr w:type="spellEnd"/>
+      <w:r>
+        <w:rPr>
+          <w:rFonts w:ascii="Courier New" w:hAnsi="Courier New" w:cs="Courier New"/>
+          <w:sz w:val="20"/>
+          <w:lang w:val="en-US"/>
+        </w:rPr>
+        <w:t>org.torxakis</w:t>
+      </w:r>
       <w:r>
         <w:rPr>
           <w:rFonts w:ascii="Courier New" w:hAnsi="Courier New" w:cs="Courier New"/>
@@ -1084,52 +1010,32 @@
           <w:sz w:val="20"/>
           <w:lang w:val="en-US"/>
         </w:rPr>
+        <w:t xml:space="preserve"> src </w:t>
+      </w:r>
+      <w:r>
+        <w:rPr>
+          <w:rFonts w:ascii="Courier New" w:hAnsi="Courier New" w:cs="Courier New"/>
+          <w:sz w:val="20"/>
+          <w:lang w:val="en-US"/>
+        </w:rPr>
+        <w:sym w:font="Wingdings" w:char="F0E0"/>
+      </w:r>
+      <w:r>
+        <w:rPr>
+          <w:rFonts w:ascii="Courier New" w:hAnsi="Courier New" w:cs="Courier New"/>
+          <w:sz w:val="20"/>
+          <w:lang w:val="en-US"/>
+        </w:rPr>
         <w:t xml:space="preserve"> </w:t>
       </w:r>
-      <w:proofErr w:type="spellStart"/>
-      <w:r>
-        <w:rPr>
-          <w:rFonts w:ascii="Courier New" w:hAnsi="Courier New" w:cs="Courier New"/>
-          <w:sz w:val="20"/>
-          <w:lang w:val="en-US"/>
-        </w:rPr>
-        <w:t>src</w:t>
-      </w:r>
-      <w:proofErr w:type="spellEnd"/>
-      <w:r>
-        <w:rPr>
-          <w:rFonts w:ascii="Courier New" w:hAnsi="Courier New" w:cs="Courier New"/>
-          <w:sz w:val="20"/>
-          <w:lang w:val="en-US"/>
-        </w:rPr>
-        <w:t xml:space="preserve"> </w:t>
-      </w:r>
-      <w:r>
-        <w:rPr>
-          <w:rFonts w:ascii="Courier New" w:hAnsi="Courier New" w:cs="Courier New"/>
-          <w:sz w:val="20"/>
-          <w:lang w:val="en-US"/>
-        </w:rPr>
-        <w:sym w:font="Wingdings" w:char="F0E0"/>
-      </w:r>
-      <w:r>
-        <w:rPr>
-          <w:rFonts w:ascii="Courier New" w:hAnsi="Courier New" w:cs="Courier New"/>
-          <w:sz w:val="20"/>
-          <w:lang w:val="en-US"/>
-        </w:rPr>
-        <w:t xml:space="preserve"> </w:t>
-      </w:r>
-      <w:proofErr w:type="spellStart"/>
-      <w:r>
-        <w:rPr>
-          <w:rFonts w:ascii="Courier New" w:hAnsi="Courier New" w:cs="Courier New"/>
-          <w:sz w:val="20"/>
-          <w:lang w:val="en-US"/>
-        </w:rPr>
-        <w:t>nl.tno.torxakis.language</w:t>
-      </w:r>
-      <w:proofErr w:type="spellEnd"/>
+      <w:r>
+        <w:rPr>
+          <w:rFonts w:ascii="Courier New" w:hAnsi="Courier New" w:cs="Courier New"/>
+          <w:sz w:val="20"/>
+          <w:lang w:val="en-US"/>
+        </w:rPr>
+        <w:t>org.torxakis</w:t>
+      </w:r>
       <w:r>
         <w:rPr>
           <w:lang w:val="en-US"/>
@@ -1288,71 +1194,23 @@
           <w:color w:val="FF0000"/>
           <w:lang w:val="en-US"/>
         </w:rPr>
-        <w:t xml:space="preserve">It is recommended to use the ANTLR 3 parser generator (BSD </w:t>
-      </w:r>
-      <w:proofErr w:type="spellStart"/>
-      <w:r>
+        <w:t>It is recommended to use the ANTLR 3 parser generator (BSD licence - http://www.antlr.org/license.html).</w:t>
+      </w:r>
+    </w:p>
+    <w:p>
+      <w:pPr>
+        <w:pStyle w:val="ListParagraph"/>
         <w:rPr>
           <w:color w:val="FF0000"/>
           <w:lang w:val="en-US"/>
         </w:rPr>
-        <w:t>licence</w:t>
-      </w:r>
-      <w:proofErr w:type="spellEnd"/>
+      </w:pPr>
       <w:r>
         <w:rPr>
           <w:color w:val="FF0000"/>
           <w:lang w:val="en-US"/>
         </w:rPr>
-        <w:t xml:space="preserve"> - http://www.antlr.org/license.html).</w:t>
-      </w:r>
-    </w:p>
-    <w:p>
-      <w:pPr>
-        <w:pStyle w:val="ListParagraph"/>
-        <w:rPr>
-          <w:color w:val="FF0000"/>
-          <w:lang w:val="en-US"/>
-        </w:rPr>
-      </w:pPr>
-      <w:r>
-        <w:rPr>
-          <w:color w:val="FF0000"/>
-          <w:lang w:val="en-US"/>
-        </w:rPr>
-        <w:t>Do you agree to download it (size 1MB) from 'http</w:t>
-      </w:r>
-      <w:proofErr w:type="gramStart"/>
-      <w:r>
-        <w:rPr>
-          <w:color w:val="FF0000"/>
-          <w:lang w:val="en-US"/>
-        </w:rPr>
-        <w:t>:/</w:t>
-      </w:r>
-      <w:proofErr w:type="gramEnd"/>
-      <w:r>
-        <w:rPr>
-          <w:color w:val="FF0000"/>
-          <w:lang w:val="en-US"/>
-        </w:rPr>
-        <w:t>/download.itemis.com/antlr-generator-3.2.0-patch.jar'? (</w:t>
-      </w:r>
-      <w:proofErr w:type="gramStart"/>
-      <w:r>
-        <w:rPr>
-          <w:color w:val="FF0000"/>
-          <w:lang w:val="en-US"/>
-        </w:rPr>
-        <w:t>type</w:t>
-      </w:r>
-      <w:proofErr w:type="gramEnd"/>
-      <w:r>
-        <w:rPr>
-          <w:color w:val="FF0000"/>
-          <w:lang w:val="en-US"/>
-        </w:rPr>
-        <w:t xml:space="preserve"> 'y' or 'n' and hit enter)</w:t>
+        <w:t>Do you agree to download it (size 1MB) from 'http://download.itemis.com/antlr-generator-3.2.0-patch.jar'? (type 'y' or 'n' and hit enter)</w:t>
       </w:r>
     </w:p>
     <w:p>
@@ -1436,13 +1294,278 @@
       <w:r>
         <w:rPr>
           <w:noProof/>
-          <w:lang w:val="en-US"/>
+          <w:lang w:eastAsia="nl-NL"/>
         </w:rPr>
         <w:drawing>
           <wp:inline distT="0" distB="0" distL="0" distR="0" wp14:anchorId="662F5A97" wp14:editId="41B33F6D">
             <wp:extent cx="5731510" cy="3270512"/>
             <wp:effectExtent l="0" t="0" r="2540" b="6350"/>
             <wp:docPr id="8" name="Picture 8"/>
+            <wp:cNvGraphicFramePr>
+              <a:graphicFrameLocks xmlns:a="http://schemas.openxmlformats.org/drawingml/2006/main" noChangeAspect="1"/>
+            </wp:cNvGraphicFramePr>
+            <a:graphic xmlns:a="http://schemas.openxmlformats.org/drawingml/2006/main">
+              <a:graphicData uri="http://schemas.openxmlformats.org/drawingml/2006/picture">
+                <pic:pic xmlns:pic="http://schemas.openxmlformats.org/drawingml/2006/picture">
+                  <pic:nvPicPr>
+                    <pic:cNvPr id="0" name=""/>
+                    <pic:cNvPicPr/>
+                  </pic:nvPicPr>
+                  <pic:blipFill>
+                    <a:blip r:embed="rId11"/>
+                    <a:stretch>
+                      <a:fillRect/>
+                    </a:stretch>
+                  </pic:blipFill>
+                  <pic:spPr>
+                    <a:xfrm>
+                      <a:off x="0" y="0"/>
+                      <a:ext cx="5731510" cy="3270512"/>
+                    </a:xfrm>
+                    <a:prstGeom prst="rect">
+                      <a:avLst/>
+                    </a:prstGeom>
+                  </pic:spPr>
+                </pic:pic>
+              </a:graphicData>
+            </a:graphic>
+          </wp:inline>
+        </w:drawing>
+      </w:r>
+    </w:p>
+    <w:p>
+      <w:pPr>
+        <w:pStyle w:val="Caption"/>
+        <w:jc w:val="center"/>
+        <w:rPr>
+          <w:lang w:val="en-US"/>
+        </w:rPr>
+      </w:pPr>
+      <w:r>
+        <w:rPr>
+          <w:lang w:val="en-US"/>
+        </w:rPr>
+        <w:t xml:space="preserve">Figure </w:t>
+      </w:r>
+      <w:r>
+        <w:fldChar w:fldCharType="begin"/>
+      </w:r>
+      <w:r>
+        <w:rPr>
+          <w:lang w:val="en-US"/>
+        </w:rPr>
+        <w:instrText xml:space="preserve"> SEQ Figure \* ARABIC </w:instrText>
+      </w:r>
+      <w:r>
+        <w:fldChar w:fldCharType="separate"/>
+      </w:r>
+      <w:r>
+        <w:rPr>
+          <w:noProof/>
+          <w:lang w:val="en-US"/>
+        </w:rPr>
+        <w:t>3</w:t>
+      </w:r>
+      <w:r>
+        <w:fldChar w:fldCharType="end"/>
+      </w:r>
+      <w:r>
+        <w:rPr>
+          <w:lang w:val="en-US"/>
+        </w:rPr>
+        <w:t>: The ANTLR 3 parser generator is needed</w:t>
+      </w:r>
+    </w:p>
+    <w:p>
+      <w:pPr>
+        <w:pStyle w:val="ListParagraph"/>
+        <w:numPr>
+          <w:ilvl w:val="0"/>
+          <w:numId w:val="14"/>
+        </w:numPr>
+        <w:rPr>
+          <w:lang w:val="en-US"/>
+        </w:rPr>
+      </w:pPr>
+      <w:r>
+        <w:rPr>
+          <w:lang w:val="en-US"/>
+        </w:rPr>
+        <w:t>When the workflow has run to completion, the “</w:t>
+      </w:r>
+      <w:r>
+        <w:rPr>
+          <w:rFonts w:ascii="Courier New" w:hAnsi="Courier New" w:cs="Courier New"/>
+          <w:sz w:val="20"/>
+          <w:lang w:val="en-US"/>
+        </w:rPr>
+        <w:t>Console</w:t>
+      </w:r>
+      <w:r>
+        <w:rPr>
+          <w:lang w:val="en-US"/>
+        </w:rPr>
+        <w:t>” window will show “</w:t>
+      </w:r>
+      <w:r>
+        <w:rPr>
+          <w:rFonts w:ascii="Courier New" w:hAnsi="Courier New" w:cs="Courier New"/>
+          <w:sz w:val="20"/>
+          <w:lang w:val="en-US"/>
+        </w:rPr>
+        <w:t>Done</w:t>
+      </w:r>
+      <w:r>
+        <w:rPr>
+          <w:lang w:val="en-US"/>
+        </w:rPr>
+        <w:t>.”. Now, if there were errors in projects, all errors should be gone (no red icons in project Explorer. This might take some time to update).</w:t>
+      </w:r>
+    </w:p>
+    <w:p>
+      <w:pPr>
+        <w:pStyle w:val="Heading1"/>
+      </w:pPr>
+      <w:r>
+        <w:t xml:space="preserve"> </w:t>
+      </w:r>
+      <w:r>
+        <w:t>Testing the Plug-In</w:t>
+      </w:r>
+    </w:p>
+    <w:p>
+      <w:pPr>
+        <w:rPr>
+          <w:lang w:val="en-US"/>
+        </w:rPr>
+      </w:pPr>
+      <w:r>
+        <w:rPr>
+          <w:lang w:val="en-US"/>
+        </w:rPr>
+        <w:t>To test the plug-in</w:t>
+      </w:r>
+      <w:r>
+        <w:rPr>
+          <w:lang w:val="en-US"/>
+        </w:rPr>
+        <w:t>, follow the following steps:</w:t>
+      </w:r>
+    </w:p>
+    <w:p>
+      <w:pPr>
+        <w:pStyle w:val="ListParagraph"/>
+        <w:numPr>
+          <w:ilvl w:val="0"/>
+          <w:numId w:val="16"/>
+        </w:numPr>
+        <w:rPr>
+          <w:lang w:val="en-US"/>
+        </w:rPr>
+      </w:pPr>
+      <w:r>
+        <w:rPr>
+          <w:lang w:val="en-US"/>
+        </w:rPr>
+        <w:t>In the “</w:t>
+      </w:r>
+      <w:r>
+        <w:rPr>
+          <w:rFonts w:ascii="Courier New" w:hAnsi="Courier New" w:cs="Courier New"/>
+          <w:sz w:val="20"/>
+          <w:lang w:val="en-US"/>
+        </w:rPr>
+        <w:t>Project Explorer</w:t>
+      </w:r>
+      <w:r>
+        <w:rPr>
+          <w:lang w:val="en-US"/>
+        </w:rPr>
+        <w:t>”, right-click on the “</w:t>
+      </w:r>
+      <w:r>
+        <w:rPr>
+          <w:rFonts w:ascii="Courier New" w:hAnsi="Courier New" w:cs="Courier New"/>
+          <w:sz w:val="20"/>
+          <w:lang w:val="en-US"/>
+        </w:rPr>
+        <w:t>org.torxakis</w:t>
+      </w:r>
+      <w:r>
+        <w:rPr>
+          <w:rFonts w:ascii="Courier New" w:hAnsi="Courier New" w:cs="Courier New"/>
+          <w:sz w:val="20"/>
+          <w:lang w:val="en-US"/>
+        </w:rPr>
+        <w:t>.ui</w:t>
+      </w:r>
+      <w:r>
+        <w:rPr>
+          <w:lang w:val="en-US"/>
+        </w:rPr>
+        <w:t>” project and select “</w:t>
+      </w:r>
+      <w:r>
+        <w:rPr>
+          <w:rFonts w:ascii="Courier New" w:hAnsi="Courier New" w:cs="Courier New"/>
+          <w:sz w:val="20"/>
+          <w:lang w:val="en-US"/>
+        </w:rPr>
+        <w:t xml:space="preserve">Run As </w:t>
+      </w:r>
+      <w:r>
+        <w:rPr>
+          <w:rFonts w:ascii="Courier New" w:hAnsi="Courier New" w:cs="Courier New"/>
+          <w:sz w:val="20"/>
+          <w:lang w:val="en-US"/>
+        </w:rPr>
+        <w:sym w:font="Wingdings" w:char="F0E0"/>
+      </w:r>
+      <w:r>
+        <w:rPr>
+          <w:rFonts w:ascii="Courier New" w:hAnsi="Courier New" w:cs="Courier New"/>
+          <w:sz w:val="20"/>
+          <w:lang w:val="en-US"/>
+        </w:rPr>
+        <w:t xml:space="preserve"> Run Configurations…</w:t>
+      </w:r>
+      <w:r>
+        <w:rPr>
+          <w:lang w:val="en-US"/>
+        </w:rPr>
+        <w:t>”. The “</w:t>
+      </w:r>
+      <w:r>
+        <w:rPr>
+          <w:rFonts w:ascii="Courier New" w:hAnsi="Courier New" w:cs="Courier New"/>
+          <w:sz w:val="20"/>
+          <w:lang w:val="en-US"/>
+        </w:rPr>
+        <w:t>Run Configurations</w:t>
+      </w:r>
+      <w:r>
+        <w:rPr>
+          <w:lang w:val="en-US"/>
+        </w:rPr>
+        <w:t>” dialog opens.</w:t>
+      </w:r>
+    </w:p>
+    <w:p>
+      <w:pPr>
+        <w:pStyle w:val="ListParagraph"/>
+        <w:keepNext/>
+      </w:pPr>
+      <w:r>
+        <w:rPr>
+          <w:noProof/>
+          <w:lang w:eastAsia="nl-NL"/>
+        </w:rPr>
+        <w:lastRenderedPageBreak/>
+        <w:drawing>
+          <wp:inline distT="0" distB="0" distL="0" distR="0" wp14:anchorId="6EDBEBC9" wp14:editId="05F1839F">
+            <wp:extent cx="5731510" cy="4585208"/>
+            <wp:effectExtent l="0" t="0" r="2540" b="6350"/>
+            <wp:docPr id="1" name="Picture 1"/>
             <wp:cNvGraphicFramePr>
               <a:graphicFrameLocks xmlns:a="http://schemas.openxmlformats.org/drawingml/2006/main" noChangeAspect="1"/>
             </wp:cNvGraphicFramePr>
@@ -1462,273 +1585,6 @@
                   <pic:spPr>
                     <a:xfrm>
                       <a:off x="0" y="0"/>
-                      <a:ext cx="5731510" cy="3270512"/>
-                    </a:xfrm>
-                    <a:prstGeom prst="rect">
-                      <a:avLst/>
-                    </a:prstGeom>
-                  </pic:spPr>
-                </pic:pic>
-              </a:graphicData>
-            </a:graphic>
-          </wp:inline>
-        </w:drawing>
-      </w:r>
-    </w:p>
-    <w:p>
-      <w:pPr>
-        <w:pStyle w:val="Caption"/>
-        <w:jc w:val="center"/>
-        <w:rPr>
-          <w:lang w:val="en-US"/>
-        </w:rPr>
-      </w:pPr>
-      <w:r>
-        <w:rPr>
-          <w:lang w:val="en-US"/>
-        </w:rPr>
-        <w:t xml:space="preserve">Figure </w:t>
-      </w:r>
-      <w:r>
-        <w:fldChar w:fldCharType="begin"/>
-      </w:r>
-      <w:r>
-        <w:rPr>
-          <w:lang w:val="en-US"/>
-        </w:rPr>
-        <w:instrText xml:space="preserve"> SEQ Figure \* ARABIC </w:instrText>
-      </w:r>
-      <w:r>
-        <w:fldChar w:fldCharType="separate"/>
-      </w:r>
-      <w:r>
-        <w:rPr>
-          <w:noProof/>
-          <w:lang w:val="en-US"/>
-        </w:rPr>
-        <w:t>3</w:t>
-      </w:r>
-      <w:r>
-        <w:fldChar w:fldCharType="end"/>
-      </w:r>
-      <w:r>
-        <w:rPr>
-          <w:lang w:val="en-US"/>
-        </w:rPr>
-        <w:t>: The ANTLR 3 parser generator is needed</w:t>
-      </w:r>
-    </w:p>
-    <w:p>
-      <w:pPr>
-        <w:pStyle w:val="ListParagraph"/>
-        <w:numPr>
-          <w:ilvl w:val="0"/>
-          <w:numId w:val="14"/>
-        </w:numPr>
-        <w:rPr>
-          <w:lang w:val="en-US"/>
-        </w:rPr>
-      </w:pPr>
-      <w:r>
-        <w:rPr>
-          <w:lang w:val="en-US"/>
-        </w:rPr>
-        <w:t>When the workflow has run to completion, the “</w:t>
-      </w:r>
-      <w:r>
-        <w:rPr>
-          <w:rFonts w:ascii="Courier New" w:hAnsi="Courier New" w:cs="Courier New"/>
-          <w:sz w:val="20"/>
-          <w:lang w:val="en-US"/>
-        </w:rPr>
-        <w:t>Console</w:t>
-      </w:r>
-      <w:r>
-        <w:rPr>
-          <w:lang w:val="en-US"/>
-        </w:rPr>
-        <w:t>” window will show “</w:t>
-      </w:r>
-      <w:r>
-        <w:rPr>
-          <w:rFonts w:ascii="Courier New" w:hAnsi="Courier New" w:cs="Courier New"/>
-          <w:sz w:val="20"/>
-          <w:lang w:val="en-US"/>
-        </w:rPr>
-        <w:t>Done</w:t>
-      </w:r>
-      <w:r>
-        <w:rPr>
-          <w:lang w:val="en-US"/>
-        </w:rPr>
-        <w:t>.”. Now, if there were errors in projects, all errors should be gone (no red icons in project Explorer. This might take some time to update).</w:t>
-      </w:r>
-    </w:p>
-    <w:p>
-      <w:pPr>
-        <w:pStyle w:val="Heading1"/>
-      </w:pPr>
-      <w:r>
-        <w:t xml:space="preserve"> </w:t>
-      </w:r>
-      <w:r>
-        <w:t>Testing the Plug-In</w:t>
-      </w:r>
-    </w:p>
-    <w:p>
-      <w:pPr>
-        <w:rPr>
-          <w:lang w:val="en-US"/>
-        </w:rPr>
-      </w:pPr>
-      <w:r>
-        <w:rPr>
-          <w:lang w:val="en-US"/>
-        </w:rPr>
-        <w:t>To test the plug-in</w:t>
-      </w:r>
-      <w:r>
-        <w:rPr>
-          <w:lang w:val="en-US"/>
-        </w:rPr>
-        <w:t>, follow the following steps:</w:t>
-      </w:r>
-    </w:p>
-    <w:p>
-      <w:pPr>
-        <w:pStyle w:val="ListParagraph"/>
-        <w:numPr>
-          <w:ilvl w:val="0"/>
-          <w:numId w:val="16"/>
-        </w:numPr>
-        <w:rPr>
-          <w:lang w:val="en-US"/>
-        </w:rPr>
-      </w:pPr>
-      <w:r>
-        <w:rPr>
-          <w:lang w:val="en-US"/>
-        </w:rPr>
-        <w:t>In the “</w:t>
-      </w:r>
-      <w:r>
-        <w:rPr>
-          <w:rFonts w:ascii="Courier New" w:hAnsi="Courier New" w:cs="Courier New"/>
-          <w:sz w:val="20"/>
-          <w:lang w:val="en-US"/>
-        </w:rPr>
-        <w:t>Project Explorer</w:t>
-      </w:r>
-      <w:r>
-        <w:rPr>
-          <w:lang w:val="en-US"/>
-        </w:rPr>
-        <w:t>”, right-click on the “</w:t>
-      </w:r>
-      <w:proofErr w:type="spellStart"/>
-      <w:r>
-        <w:rPr>
-          <w:rFonts w:ascii="Courier New" w:hAnsi="Courier New" w:cs="Courier New"/>
-          <w:sz w:val="20"/>
-          <w:lang w:val="en-US"/>
-        </w:rPr>
-        <w:t>nl.tno.torxakis.language.ui</w:t>
-      </w:r>
-      <w:proofErr w:type="spellEnd"/>
-      <w:r>
-        <w:rPr>
-          <w:lang w:val="en-US"/>
-        </w:rPr>
-        <w:t>” project and select “</w:t>
-      </w:r>
-      <w:r>
-        <w:rPr>
-          <w:rFonts w:ascii="Courier New" w:hAnsi="Courier New" w:cs="Courier New"/>
-          <w:sz w:val="20"/>
-          <w:lang w:val="en-US"/>
-        </w:rPr>
-        <w:t xml:space="preserve">Run As </w:t>
-      </w:r>
-      <w:r>
-        <w:rPr>
-          <w:rFonts w:ascii="Courier New" w:hAnsi="Courier New" w:cs="Courier New"/>
-          <w:sz w:val="20"/>
-          <w:lang w:val="en-US"/>
-        </w:rPr>
-        <w:sym w:font="Wingdings" w:char="F0E0"/>
-      </w:r>
-      <w:r>
-        <w:rPr>
-          <w:rFonts w:ascii="Courier New" w:hAnsi="Courier New" w:cs="Courier New"/>
-          <w:sz w:val="20"/>
-          <w:lang w:val="en-US"/>
-        </w:rPr>
-        <w:t xml:space="preserve"> Run Configurations…</w:t>
-      </w:r>
-      <w:proofErr w:type="gramStart"/>
-      <w:r>
-        <w:rPr>
-          <w:lang w:val="en-US"/>
-        </w:rPr>
-        <w:t>”.</w:t>
-      </w:r>
-      <w:proofErr w:type="gramEnd"/>
-      <w:r>
-        <w:rPr>
-          <w:lang w:val="en-US"/>
-        </w:rPr>
-        <w:t xml:space="preserve"> The “</w:t>
-      </w:r>
-      <w:r>
-        <w:rPr>
-          <w:rFonts w:ascii="Courier New" w:hAnsi="Courier New" w:cs="Courier New"/>
-          <w:sz w:val="20"/>
-          <w:lang w:val="en-US"/>
-        </w:rPr>
-        <w:t>Run Configurations</w:t>
-      </w:r>
-      <w:r>
-        <w:rPr>
-          <w:lang w:val="en-US"/>
-        </w:rPr>
-        <w:t>” dialog opens.</w:t>
-      </w:r>
-    </w:p>
-    <w:p>
-      <w:pPr>
-        <w:pStyle w:val="ListParagraph"/>
-        <w:keepNext/>
-      </w:pPr>
-      <w:r>
-        <w:rPr>
-          <w:noProof/>
-          <w:lang w:val="en-US"/>
-        </w:rPr>
-        <w:lastRenderedPageBreak/>
-        <w:drawing>
-          <wp:inline distT="0" distB="0" distL="0" distR="0" wp14:anchorId="6EDBEBC9" wp14:editId="05F1839F">
-            <wp:extent cx="5731510" cy="4585208"/>
-            <wp:effectExtent l="0" t="0" r="2540" b="6350"/>
-            <wp:docPr id="1" name="Picture 1"/>
-            <wp:cNvGraphicFramePr>
-              <a:graphicFrameLocks xmlns:a="http://schemas.openxmlformats.org/drawingml/2006/main" noChangeAspect="1"/>
-            </wp:cNvGraphicFramePr>
-            <a:graphic xmlns:a="http://schemas.openxmlformats.org/drawingml/2006/main">
-              <a:graphicData uri="http://schemas.openxmlformats.org/drawingml/2006/picture">
-                <pic:pic xmlns:pic="http://schemas.openxmlformats.org/drawingml/2006/picture">
-                  <pic:nvPicPr>
-                    <pic:cNvPr id="0" name=""/>
-                    <pic:cNvPicPr/>
-                  </pic:nvPicPr>
-                  <pic:blipFill>
-                    <a:blip r:embed="rId13"/>
-                    <a:stretch>
-                      <a:fillRect/>
-                    </a:stretch>
-                  </pic:blipFill>
-                  <pic:spPr>
-                    <a:xfrm>
-                      <a:off x="0" y="0"/>
                       <a:ext cx="5731510" cy="4585208"/>
                     </a:xfrm>
                     <a:prstGeom prst="rect">
@@ -1816,7 +1672,6 @@
         </w:rPr>
         <w:t>” field enter “</w:t>
       </w:r>
-      <w:proofErr w:type="spellStart"/>
       <w:r>
         <w:rPr>
           <w:rFonts w:ascii="Courier New" w:hAnsi="Courier New" w:cs="Courier New"/>
@@ -1825,7 +1680,6 @@
         </w:rPr>
         <w:t>TorXakisEclipsePlugin</w:t>
       </w:r>
-      <w:proofErr w:type="spellEnd"/>
       <w:r>
         <w:rPr>
           <w:lang w:val="en-US"/>
@@ -1870,54 +1724,8 @@
           <w:sz w:val="20"/>
           <w:lang w:val="en-US"/>
         </w:rPr>
-        <w:t>${</w:t>
-      </w:r>
-      <w:proofErr w:type="spellStart"/>
-      <w:r>
-        <w:rPr>
-          <w:rFonts w:ascii="Courier New" w:hAnsi="Courier New" w:cs="Courier New"/>
-          <w:sz w:val="20"/>
-          <w:lang w:val="en-US"/>
-        </w:rPr>
-        <w:t>workspace_loc</w:t>
-      </w:r>
-      <w:proofErr w:type="spellEnd"/>
-      <w:r>
-        <w:rPr>
-          <w:rFonts w:ascii="Courier New" w:hAnsi="Courier New" w:cs="Courier New"/>
-          <w:sz w:val="20"/>
-          <w:lang w:val="en-US"/>
-        </w:rPr>
-        <w:t>}/</w:t>
-      </w:r>
-      <w:proofErr w:type="gramStart"/>
-      <w:r>
-        <w:rPr>
-          <w:rFonts w:ascii="Courier New" w:hAnsi="Courier New" w:cs="Courier New"/>
-          <w:sz w:val="20"/>
-          <w:lang w:val="en-US"/>
-        </w:rPr>
-        <w:t>..</w:t>
-      </w:r>
-      <w:proofErr w:type="gramEnd"/>
-      <w:r>
-        <w:rPr>
-          <w:rFonts w:ascii="Courier New" w:hAnsi="Courier New" w:cs="Courier New"/>
-          <w:sz w:val="20"/>
-          <w:lang w:val="en-US"/>
-        </w:rPr>
-        <w:t>/runtime-</w:t>
-      </w:r>
-      <w:proofErr w:type="spellStart"/>
-      <w:r>
-        <w:rPr>
-          <w:rFonts w:ascii="Courier New" w:hAnsi="Courier New" w:cs="Courier New"/>
-          <w:sz w:val="20"/>
-          <w:lang w:val="en-US"/>
-        </w:rPr>
-        <w:t>TorXakisEclipsePlugin</w:t>
-      </w:r>
-      <w:proofErr w:type="spellEnd"/>
+        <w:t>${workspace_loc}/../runtime-TorXakisEclipsePlugin</w:t>
+      </w:r>
       <w:r>
         <w:rPr>
           <w:lang w:val="en-US"/>
@@ -2050,19 +1858,11 @@
         </w:rPr>
         <w:t>Import…</w:t>
       </w:r>
-      <w:proofErr w:type="gramStart"/>
-      <w:r>
-        <w:rPr>
-          <w:lang w:val="en-US"/>
-        </w:rPr>
-        <w:t>”.</w:t>
-      </w:r>
-      <w:proofErr w:type="gramEnd"/>
-      <w:r>
-        <w:rPr>
-          <w:lang w:val="en-US"/>
-        </w:rPr>
-        <w:t xml:space="preserve"> The “</w:t>
+      <w:r>
+        <w:rPr>
+          <w:lang w:val="en-US"/>
+        </w:rPr>
+        <w:t>”. The “</w:t>
       </w:r>
       <w:r>
         <w:rPr>
@@ -2166,19 +1966,11 @@
         </w:rPr>
         <w:t>Browse…</w:t>
       </w:r>
-      <w:proofErr w:type="gramStart"/>
-      <w:r>
-        <w:rPr>
-          <w:lang w:val="en-US"/>
-        </w:rPr>
-        <w:t>”,</w:t>
-      </w:r>
-      <w:proofErr w:type="gramEnd"/>
-      <w:r>
-        <w:rPr>
-          <w:lang w:val="en-US"/>
-        </w:rPr>
-        <w:t xml:space="preserve"> the “</w:t>
+      <w:r>
+        <w:rPr>
+          <w:lang w:val="en-US"/>
+        </w:rPr>
+        <w:t>”, the “</w:t>
       </w:r>
       <w:r>
         <w:rPr>
@@ -2230,23 +2022,15 @@
         <w:rPr>
           <w:lang w:val="en-US"/>
         </w:rPr>
-        <w:t xml:space="preserve">contained in the folder containing </w:t>
-      </w:r>
-      <w:proofErr w:type="spellStart"/>
-      <w:r>
-        <w:rPr>
-          <w:lang w:val="en-US"/>
-        </w:rPr>
-        <w:t>containing</w:t>
-      </w:r>
-      <w:proofErr w:type="spellEnd"/>
-      <w:r>
-        <w:rPr>
-          <w:lang w:val="en-US"/>
-        </w:rPr>
-        <w:t xml:space="preserve"> </w:t>
-      </w:r>
-      <w:hyperlink r:id="rId14" w:history="1">
+        <w:t>con</w:t>
+      </w:r>
+      <w:r>
+        <w:rPr>
+          <w:lang w:val="en-US"/>
+        </w:rPr>
+        <w:t xml:space="preserve">tained in the folder containing </w:t>
+      </w:r>
+      <w:hyperlink r:id="rId13" w:history="1">
         <w:r>
           <w:rPr>
             <w:rStyle w:val="Hyperlink"/>
@@ -2291,7 +2075,7 @@
       <w:r>
         <w:rPr>
           <w:noProof/>
-          <w:lang w:val="en-US"/>
+          <w:lang w:eastAsia="nl-NL"/>
         </w:rPr>
         <w:lastRenderedPageBreak/>
         <w:drawing>
@@ -2310,7 +2094,7 @@
                     <pic:cNvPicPr/>
                   </pic:nvPicPr>
                   <pic:blipFill>
-                    <a:blip r:embed="rId15"/>
+                    <a:blip r:embed="rId14"/>
                     <a:stretch>
                       <a:fillRect/>
                     </a:stretch>
@@ -2433,18 +2217,8 @@
           <w:sz w:val="20"/>
           <w:lang w:val="en-US"/>
         </w:rPr>
-        <w:t>.</w:t>
-      </w:r>
-      <w:proofErr w:type="spellStart"/>
-      <w:r>
-        <w:rPr>
-          <w:rFonts w:ascii="Courier New" w:hAnsi="Courier New" w:cs="Courier New"/>
-          <w:sz w:val="20"/>
-          <w:lang w:val="en-US"/>
-        </w:rPr>
-        <w:t>txs</w:t>
-      </w:r>
-      <w:proofErr w:type="spellEnd"/>
+        <w:t>.txs</w:t>
+      </w:r>
       <w:r>
         <w:rPr>
           <w:lang w:val="en-US"/>
@@ -2460,7 +2234,7 @@
       <w:r>
         <w:rPr>
           <w:noProof/>
-          <w:lang w:val="en-US"/>
+          <w:lang w:eastAsia="nl-NL"/>
         </w:rPr>
         <w:lastRenderedPageBreak/>
         <w:drawing>
@@ -2476,6 +2250,188 @@
                 <pic:pic xmlns:pic="http://schemas.openxmlformats.org/drawingml/2006/picture">
                   <pic:nvPicPr>
                     <pic:cNvPr id="0" name="Picture 3"/>
+                    <pic:cNvPicPr>
+                      <a:picLocks noChangeAspect="1" noChangeArrowheads="1"/>
+                    </pic:cNvPicPr>
+                  </pic:nvPicPr>
+                  <pic:blipFill>
+                    <a:blip r:embed="rId15">
+                      <a:extLst>
+                        <a:ext uri="{28A0092B-C50C-407E-A947-70E740481C1C}">
+                          <a14:useLocalDpi xmlns:a14="http://schemas.microsoft.com/office/drawing/2010/main" val="0"/>
+                        </a:ext>
+                      </a:extLst>
+                    </a:blip>
+                    <a:srcRect/>
+                    <a:stretch>
+                      <a:fillRect/>
+                    </a:stretch>
+                  </pic:blipFill>
+                  <pic:spPr bwMode="auto">
+                    <a:xfrm>
+                      <a:off x="0" y="0"/>
+                      <a:ext cx="5725160" cy="3967480"/>
+                    </a:xfrm>
+                    <a:prstGeom prst="rect">
+                      <a:avLst/>
+                    </a:prstGeom>
+                    <a:noFill/>
+                    <a:ln>
+                      <a:noFill/>
+                    </a:ln>
+                  </pic:spPr>
+                </pic:pic>
+              </a:graphicData>
+            </a:graphic>
+          </wp:inline>
+        </w:drawing>
+      </w:r>
+    </w:p>
+    <w:p>
+      <w:pPr>
+        <w:pStyle w:val="Caption"/>
+        <w:jc w:val="center"/>
+        <w:rPr>
+          <w:lang w:val="en-US"/>
+        </w:rPr>
+      </w:pPr>
+      <w:r>
+        <w:rPr>
+          <w:lang w:val="en-US"/>
+        </w:rPr>
+        <w:t xml:space="preserve">Figure </w:t>
+      </w:r>
+      <w:r>
+        <w:fldChar w:fldCharType="begin"/>
+      </w:r>
+      <w:r>
+        <w:rPr>
+          <w:lang w:val="en-US"/>
+        </w:rPr>
+        <w:instrText xml:space="preserve"> SEQ Figure \* ARABIC </w:instrText>
+      </w:r>
+      <w:r>
+        <w:fldChar w:fldCharType="separate"/>
+      </w:r>
+      <w:r>
+        <w:rPr>
+          <w:noProof/>
+          <w:lang w:val="en-US"/>
+        </w:rPr>
+        <w:t>6</w:t>
+      </w:r>
+      <w:r>
+        <w:fldChar w:fldCharType="end"/>
+      </w:r>
+      <w:r>
+        <w:rPr>
+          <w:lang w:val="en-US"/>
+        </w:rPr>
+        <w:t>: Selecting all TorXakis specifications</w:t>
+      </w:r>
+    </w:p>
+    <w:p>
+      <w:pPr>
+        <w:pStyle w:val="ListParagraph"/>
+        <w:numPr>
+          <w:ilvl w:val="0"/>
+          <w:numId w:val="15"/>
+        </w:numPr>
+        <w:rPr>
+          <w:lang w:val="en-US"/>
+        </w:rPr>
+      </w:pPr>
+      <w:r>
+        <w:rPr>
+          <w:lang w:val="en-US"/>
+        </w:rPr>
+        <w:t xml:space="preserve">Right-click one of the selected files and select open. This will open editors for all </w:t>
+      </w:r>
+      <w:r>
+        <w:rPr>
+          <w:rFonts w:ascii="Courier New" w:hAnsi="Courier New" w:cs="Courier New"/>
+          <w:sz w:val="20"/>
+          <w:lang w:val="en-US"/>
+        </w:rPr>
+        <w:t>.txs</w:t>
+      </w:r>
+      <w:r>
+        <w:rPr>
+          <w:lang w:val="en-US"/>
+        </w:rPr>
+        <w:t xml:space="preserve"> files.</w:t>
+      </w:r>
+    </w:p>
+    <w:p>
+      <w:pPr>
+        <w:pStyle w:val="ListParagraph"/>
+        <w:numPr>
+          <w:ilvl w:val="0"/>
+          <w:numId w:val="15"/>
+        </w:numPr>
+        <w:rPr>
+          <w:lang w:val="en-US"/>
+        </w:rPr>
+      </w:pPr>
+      <w:r>
+        <w:rPr>
+          <w:lang w:val="en-US"/>
+        </w:rPr>
+        <w:t>Now check that there are no errors in the file. If a red rectangle appears in front of the file name, there is an error in the plug-in. Consult the developer who made changes to the Eclipse Plug-in whether he has introduced an error.</w:t>
+      </w:r>
+    </w:p>
+    <w:p>
+      <w:pPr>
+        <w:pStyle w:val="ListParagraph"/>
+        <w:numPr>
+          <w:ilvl w:val="0"/>
+          <w:numId w:val="15"/>
+        </w:numPr>
+        <w:rPr>
+          <w:lang w:val="en-US"/>
+        </w:rPr>
+      </w:pPr>
+      <w:r>
+        <w:rPr>
+          <w:lang w:val="en-US"/>
+        </w:rPr>
+        <w:t>When finished close the Eclipse runtime environment.</w:t>
+      </w:r>
+    </w:p>
+    <w:p>
+      <w:pPr>
+        <w:pStyle w:val="ListParagraph"/>
+        <w:rPr>
+          <w:lang w:val="en-US"/>
+        </w:rPr>
+      </w:pPr>
+      <w:bookmarkStart w:id="3" w:name="_GoBack"/>
+      <w:bookmarkEnd w:id="3"/>
+    </w:p>
+    <w:p>
+      <w:pPr>
+        <w:pStyle w:val="ListParagraph"/>
+        <w:keepNext/>
+      </w:pPr>
+      <w:r>
+        <w:rPr>
+          <w:noProof/>
+          <w:lang w:eastAsia="nl-NL"/>
+        </w:rPr>
+        <w:lastRenderedPageBreak/>
+        <w:drawing>
+          <wp:inline distT="0" distB="0" distL="0" distR="0" wp14:anchorId="535F1725" wp14:editId="0207C3BB">
+            <wp:extent cx="5725160" cy="3967480"/>
+            <wp:effectExtent l="0" t="0" r="8890" b="0"/>
+            <wp:docPr id="13" name="Picture 13"/>
+            <wp:cNvGraphicFramePr>
+              <a:graphicFrameLocks xmlns:a="http://schemas.openxmlformats.org/drawingml/2006/main" noChangeAspect="1"/>
+            </wp:cNvGraphicFramePr>
+            <a:graphic xmlns:a="http://schemas.openxmlformats.org/drawingml/2006/main">
+              <a:graphicData uri="http://schemas.openxmlformats.org/drawingml/2006/picture">
+                <pic:pic xmlns:pic="http://schemas.openxmlformats.org/drawingml/2006/picture">
+                  <pic:nvPicPr>
+                    <pic:cNvPr id="0" name="Picture 4"/>
                     <pic:cNvPicPr>
                       <a:picLocks noChangeAspect="1" noChangeArrowheads="1"/>
                     </pic:cNvPicPr>
@@ -2544,7 +2500,7 @@
           <w:noProof/>
           <w:lang w:val="en-US"/>
         </w:rPr>
-        <w:t>6</w:t>
+        <w:t>7</w:t>
       </w:r>
       <w:r>
         <w:fldChar w:fldCharType="end"/>
@@ -2553,232 +2509,18 @@
         <w:rPr>
           <w:lang w:val="en-US"/>
         </w:rPr>
-        <w:t xml:space="preserve">: Selecting all </w:t>
-      </w:r>
-      <w:proofErr w:type="spellStart"/>
-      <w:r>
-        <w:rPr>
-          <w:lang w:val="en-US"/>
-        </w:rPr>
-        <w:t>TorXakis</w:t>
-      </w:r>
-      <w:proofErr w:type="spellEnd"/>
-      <w:r>
-        <w:rPr>
-          <w:lang w:val="en-US"/>
-        </w:rPr>
-        <w:t xml:space="preserve"> specifications</w:t>
-      </w:r>
-    </w:p>
-    <w:p>
-      <w:pPr>
-        <w:pStyle w:val="ListParagraph"/>
-        <w:numPr>
-          <w:ilvl w:val="0"/>
-          <w:numId w:val="15"/>
-        </w:numPr>
-        <w:rPr>
-          <w:lang w:val="en-US"/>
-        </w:rPr>
-      </w:pPr>
-      <w:r>
-        <w:rPr>
-          <w:lang w:val="en-US"/>
-        </w:rPr>
-        <w:t xml:space="preserve">Right-click one of the selected files and select open. This will open editors for all </w:t>
-      </w:r>
-      <w:r>
-        <w:rPr>
-          <w:rFonts w:ascii="Courier New" w:hAnsi="Courier New" w:cs="Courier New"/>
-          <w:sz w:val="20"/>
-          <w:lang w:val="en-US"/>
-        </w:rPr>
-        <w:t>.</w:t>
-      </w:r>
-      <w:proofErr w:type="spellStart"/>
-      <w:r>
-        <w:rPr>
-          <w:rFonts w:ascii="Courier New" w:hAnsi="Courier New" w:cs="Courier New"/>
-          <w:sz w:val="20"/>
-          <w:lang w:val="en-US"/>
-        </w:rPr>
-        <w:t>txs</w:t>
-      </w:r>
-      <w:proofErr w:type="spellEnd"/>
-      <w:r>
-        <w:rPr>
-          <w:lang w:val="en-US"/>
-        </w:rPr>
-        <w:t xml:space="preserve"> files.</w:t>
-      </w:r>
-    </w:p>
-    <w:p>
-      <w:pPr>
-        <w:pStyle w:val="ListParagraph"/>
-        <w:numPr>
-          <w:ilvl w:val="0"/>
-          <w:numId w:val="15"/>
-        </w:numPr>
-        <w:rPr>
-          <w:lang w:val="en-US"/>
-        </w:rPr>
-      </w:pPr>
-      <w:r>
-        <w:rPr>
-          <w:lang w:val="en-US"/>
-        </w:rPr>
-        <w:t>Now check that there are no errors in the file. If a red rectangle appears in front of the file name, there is an error in the plug-in. Consult the developer who made changes to the Eclipse Plug-in whether he has introduced an error.</w:t>
-      </w:r>
-    </w:p>
-    <w:p>
-      <w:pPr>
-        <w:pStyle w:val="ListParagraph"/>
-        <w:numPr>
-          <w:ilvl w:val="0"/>
-          <w:numId w:val="15"/>
-        </w:numPr>
-        <w:rPr>
-          <w:lang w:val="en-US"/>
-        </w:rPr>
-      </w:pPr>
-      <w:r>
-        <w:rPr>
-          <w:lang w:val="en-US"/>
-        </w:rPr>
-        <w:t>When finished close the Eclipse runtime environment.</w:t>
-      </w:r>
-    </w:p>
-    <w:p>
-      <w:pPr>
-        <w:pStyle w:val="ListParagraph"/>
-        <w:rPr>
-          <w:lang w:val="en-US"/>
-        </w:rPr>
-      </w:pPr>
-    </w:p>
-    <w:p>
-      <w:pPr>
-        <w:pStyle w:val="ListParagraph"/>
-        <w:keepNext/>
-      </w:pPr>
-      <w:r>
-        <w:rPr>
-          <w:noProof/>
-          <w:lang w:val="en-US"/>
-        </w:rPr>
-        <w:lastRenderedPageBreak/>
-        <w:drawing>
-          <wp:inline distT="0" distB="0" distL="0" distR="0" wp14:anchorId="535F1725" wp14:editId="0207C3BB">
-            <wp:extent cx="5725160" cy="3967480"/>
-            <wp:effectExtent l="0" t="0" r="8890" b="0"/>
-            <wp:docPr id="13" name="Picture 13"/>
-            <wp:cNvGraphicFramePr>
-              <a:graphicFrameLocks xmlns:a="http://schemas.openxmlformats.org/drawingml/2006/main" noChangeAspect="1"/>
-            </wp:cNvGraphicFramePr>
-            <a:graphic xmlns:a="http://schemas.openxmlformats.org/drawingml/2006/main">
-              <a:graphicData uri="http://schemas.openxmlformats.org/drawingml/2006/picture">
-                <pic:pic xmlns:pic="http://schemas.openxmlformats.org/drawingml/2006/picture">
-                  <pic:nvPicPr>
-                    <pic:cNvPr id="0" name="Picture 4"/>
-                    <pic:cNvPicPr>
-                      <a:picLocks noChangeAspect="1" noChangeArrowheads="1"/>
-                    </pic:cNvPicPr>
-                  </pic:nvPicPr>
-                  <pic:blipFill>
-                    <a:blip r:embed="rId17">
-                      <a:extLst>
-                        <a:ext uri="{28A0092B-C50C-407E-A947-70E740481C1C}">
-                          <a14:useLocalDpi xmlns:a14="http://schemas.microsoft.com/office/drawing/2010/main" val="0"/>
-                        </a:ext>
-                      </a:extLst>
-                    </a:blip>
-                    <a:srcRect/>
-                    <a:stretch>
-                      <a:fillRect/>
-                    </a:stretch>
-                  </pic:blipFill>
-                  <pic:spPr bwMode="auto">
-                    <a:xfrm>
-                      <a:off x="0" y="0"/>
-                      <a:ext cx="5725160" cy="3967480"/>
-                    </a:xfrm>
-                    <a:prstGeom prst="rect">
-                      <a:avLst/>
-                    </a:prstGeom>
-                    <a:noFill/>
-                    <a:ln>
-                      <a:noFill/>
-                    </a:ln>
-                  </pic:spPr>
-                </pic:pic>
-              </a:graphicData>
-            </a:graphic>
-          </wp:inline>
-        </w:drawing>
-      </w:r>
-    </w:p>
-    <w:p>
-      <w:pPr>
-        <w:pStyle w:val="Caption"/>
-        <w:jc w:val="center"/>
-        <w:rPr>
-          <w:lang w:val="en-US"/>
-        </w:rPr>
-      </w:pPr>
-      <w:r>
-        <w:rPr>
-          <w:lang w:val="en-US"/>
-        </w:rPr>
-        <w:t xml:space="preserve">Figure </w:t>
-      </w:r>
-      <w:r>
-        <w:fldChar w:fldCharType="begin"/>
-      </w:r>
-      <w:r>
-        <w:rPr>
-          <w:lang w:val="en-US"/>
-        </w:rPr>
-        <w:instrText xml:space="preserve"> SEQ Figure \* ARABIC </w:instrText>
-      </w:r>
-      <w:r>
-        <w:fldChar w:fldCharType="separate"/>
-      </w:r>
-      <w:r>
-        <w:rPr>
-          <w:noProof/>
-          <w:lang w:val="en-US"/>
-        </w:rPr>
-        <w:t>7</w:t>
-      </w:r>
-      <w:r>
-        <w:fldChar w:fldCharType="end"/>
-      </w:r>
-      <w:r>
-        <w:rPr>
-          <w:lang w:val="en-US"/>
-        </w:rPr>
-        <w:t xml:space="preserve">: There is an error in one of the </w:t>
-      </w:r>
-      <w:proofErr w:type="spellStart"/>
-      <w:r>
-        <w:rPr>
-          <w:lang w:val="en-US"/>
-        </w:rPr>
-        <w:t>specifcations</w:t>
-      </w:r>
-      <w:proofErr w:type="spellEnd"/>
-    </w:p>
-    <w:p>
-      <w:pPr>
-        <w:rPr>
-          <w:lang w:val="en-US"/>
-        </w:rPr>
-      </w:pPr>
-      <w:bookmarkStart w:id="3" w:name="_GoBack"/>
-      <w:bookmarkEnd w:id="3"/>
+        <w:t>: There is an error in one of the specifcations</w:t>
+      </w:r>
+    </w:p>
+    <w:p>
+      <w:pPr>
+        <w:rPr>
+          <w:lang w:val="en-US"/>
+        </w:rPr>
+      </w:pPr>
     </w:p>
     <w:sectPr>
-      <w:footerReference w:type="default" r:id="rId18"/>
+      <w:footerReference w:type="default" r:id="rId17"/>
       <w:pgSz w:w="11906" w:h="16838"/>
       <w:pgMar w:top="1440" w:right="1440" w:bottom="1440" w:left="1440" w:header="708" w:footer="708" w:gutter="0"/>
       <w:cols w:space="708"/>
@@ -2789,7 +2531,7 @@
 </file>
 
 <file path=word/endnotes.xml><?xml version="1.0" encoding="utf-8"?>
-<w:endnotes xmlns:wpc="http://schemas.microsoft.com/office/word/2010/wordprocessingCanvas" xmlns:mc="http://schemas.openxmlformats.org/markup-compatibility/2006" xmlns:o="urn:schemas-microsoft-com:office:office" xmlns:r="http://schemas.openxmlformats.org/officeDocument/2006/relationships" xmlns:m="http://schemas.openxmlformats.org/officeDocument/2006/math" xmlns:v="urn:schemas-microsoft-com:vml" xmlns:wp14="http://schemas.microsoft.com/office/word/2010/wordprocessingDrawing" xmlns:wp="http://schemas.openxmlformats.org/drawingml/2006/wordprocessingDrawing" xmlns:w10="urn:schemas-microsoft-com:office:word" xmlns:w="http://schemas.openxmlformats.org/wordprocessingml/2006/main" xmlns:w14="http://schemas.microsoft.com/office/word/2010/wordml" xmlns:wpg="http://schemas.microsoft.com/office/word/2010/wordprocessingGroup" xmlns:wpi="http://schemas.microsoft.com/office/word/2010/wordprocessingInk" xmlns:wne="http://schemas.microsoft.com/office/word/2006/wordml" xmlns:wps="http://schemas.microsoft.com/office/word/2010/wordprocessingShape" mc:Ignorable="w14 wp14">
+<w:endnotes xmlns:wpc="http://schemas.microsoft.com/office/word/2010/wordprocessingCanvas" xmlns:cx="http://schemas.microsoft.com/office/drawing/2014/chartex" xmlns:cx1="http://schemas.microsoft.com/office/drawing/2015/9/8/chartex" xmlns:cx2="http://schemas.microsoft.com/office/drawing/2015/10/21/chartex" xmlns:cx3="http://schemas.microsoft.com/office/drawing/2016/5/9/chartex" xmlns:cx4="http://schemas.microsoft.com/office/drawing/2016/5/10/chartex" xmlns:cx5="http://schemas.microsoft.com/office/drawing/2016/5/11/chartex" xmlns:mc="http://schemas.openxmlformats.org/markup-compatibility/2006" xmlns:o="urn:schemas-microsoft-com:office:office" xmlns:r="http://schemas.openxmlformats.org/officeDocument/2006/relationships" xmlns:m="http://schemas.openxmlformats.org/officeDocument/2006/math" xmlns:v="urn:schemas-microsoft-com:vml" xmlns:wp14="http://schemas.microsoft.com/office/word/2010/wordprocessingDrawing" xmlns:wp="http://schemas.openxmlformats.org/drawingml/2006/wordprocessingDrawing" xmlns:w10="urn:schemas-microsoft-com:office:word" xmlns:w="http://schemas.openxmlformats.org/wordprocessingml/2006/main" xmlns:w14="http://schemas.microsoft.com/office/word/2010/wordml" xmlns:w15="http://schemas.microsoft.com/office/word/2012/wordml" xmlns:w16se="http://schemas.microsoft.com/office/word/2015/wordml/symex" xmlns:wpg="http://schemas.microsoft.com/office/word/2010/wordprocessingGroup" xmlns:wpi="http://schemas.microsoft.com/office/word/2010/wordprocessingInk" xmlns:wne="http://schemas.microsoft.com/office/word/2006/wordml" xmlns:wps="http://schemas.microsoft.com/office/word/2010/wordprocessingShape" mc:Ignorable="w14 w15 w16se wp14">
   <w:endnote w:type="separator" w:id="-1">
     <w:p>
       <w:pPr>
@@ -2814,7 +2556,7 @@
 </file>
 
 <file path=word/footer1.xml><?xml version="1.0" encoding="utf-8"?>
-<w:ftr xmlns:wpc="http://schemas.microsoft.com/office/word/2010/wordprocessingCanvas" xmlns:mc="http://schemas.openxmlformats.org/markup-compatibility/2006" xmlns:o="urn:schemas-microsoft-com:office:office" xmlns:r="http://schemas.openxmlformats.org/officeDocument/2006/relationships" xmlns:m="http://schemas.openxmlformats.org/officeDocument/2006/math" xmlns:v="urn:schemas-microsoft-com:vml" xmlns:wp14="http://schemas.microsoft.com/office/word/2010/wordprocessingDrawing" xmlns:wp="http://schemas.openxmlformats.org/drawingml/2006/wordprocessingDrawing" xmlns:w10="urn:schemas-microsoft-com:office:word" xmlns:w="http://schemas.openxmlformats.org/wordprocessingml/2006/main" xmlns:w14="http://schemas.microsoft.com/office/word/2010/wordml" xmlns:wpg="http://schemas.microsoft.com/office/word/2010/wordprocessingGroup" xmlns:wpi="http://schemas.microsoft.com/office/word/2010/wordprocessingInk" xmlns:wne="http://schemas.microsoft.com/office/word/2006/wordml" xmlns:wps="http://schemas.microsoft.com/office/word/2010/wordprocessingShape" mc:Ignorable="w14 wp14">
+<w:ftr xmlns:wpc="http://schemas.microsoft.com/office/word/2010/wordprocessingCanvas" xmlns:cx="http://schemas.microsoft.com/office/drawing/2014/chartex" xmlns:cx1="http://schemas.microsoft.com/office/drawing/2015/9/8/chartex" xmlns:cx2="http://schemas.microsoft.com/office/drawing/2015/10/21/chartex" xmlns:cx3="http://schemas.microsoft.com/office/drawing/2016/5/9/chartex" xmlns:cx4="http://schemas.microsoft.com/office/drawing/2016/5/10/chartex" xmlns:cx5="http://schemas.microsoft.com/office/drawing/2016/5/11/chartex" xmlns:mc="http://schemas.openxmlformats.org/markup-compatibility/2006" xmlns:o="urn:schemas-microsoft-com:office:office" xmlns:r="http://schemas.openxmlformats.org/officeDocument/2006/relationships" xmlns:m="http://schemas.openxmlformats.org/officeDocument/2006/math" xmlns:v="urn:schemas-microsoft-com:vml" xmlns:wp14="http://schemas.microsoft.com/office/word/2010/wordprocessingDrawing" xmlns:wp="http://schemas.openxmlformats.org/drawingml/2006/wordprocessingDrawing" xmlns:w10="urn:schemas-microsoft-com:office:word" xmlns:w="http://schemas.openxmlformats.org/wordprocessingml/2006/main" xmlns:w14="http://schemas.microsoft.com/office/word/2010/wordml" xmlns:w15="http://schemas.microsoft.com/office/word/2012/wordml" xmlns:w16se="http://schemas.microsoft.com/office/word/2015/wordml/symex" xmlns:wpg="http://schemas.microsoft.com/office/word/2010/wordprocessingGroup" xmlns:wpi="http://schemas.microsoft.com/office/word/2010/wordprocessingInk" xmlns:wne="http://schemas.microsoft.com/office/word/2006/wordml" xmlns:wps="http://schemas.microsoft.com/office/word/2010/wordprocessingShape" mc:Ignorable="w14 w15 w16se wp14">
   <w:sdt>
     <w:sdtPr>
       <w:id w:val="1547109383"/>
@@ -2847,7 +2589,7 @@
           <w:rPr>
             <w:noProof/>
           </w:rPr>
-          <w:t>4</w:t>
+          <w:t>7</w:t>
         </w:r>
         <w:r>
           <w:rPr>
@@ -2867,7 +2609,7 @@
 </file>
 
 <file path=word/footnotes.xml><?xml version="1.0" encoding="utf-8"?>
-<w:footnotes xmlns:wpc="http://schemas.microsoft.com/office/word/2010/wordprocessingCanvas" xmlns:mc="http://schemas.openxmlformats.org/markup-compatibility/2006" xmlns:o="urn:schemas-microsoft-com:office:office" xmlns:r="http://schemas.openxmlformats.org/officeDocument/2006/relationships" xmlns:m="http://schemas.openxmlformats.org/officeDocument/2006/math" xmlns:v="urn:schemas-microsoft-com:vml" xmlns:wp14="http://schemas.microsoft.com/office/word/2010/wordprocessingDrawing" xmlns:wp="http://schemas.openxmlformats.org/drawingml/2006/wordprocessingDrawing" xmlns:w10="urn:schemas-microsoft-com:office:word" xmlns:w="http://schemas.openxmlformats.org/wordprocessingml/2006/main" xmlns:w14="http://schemas.microsoft.com/office/word/2010/wordml" xmlns:wpg="http://schemas.microsoft.com/office/word/2010/wordprocessingGroup" xmlns:wpi="http://schemas.microsoft.com/office/word/2010/wordprocessingInk" xmlns:wne="http://schemas.microsoft.com/office/word/2006/wordml" xmlns:wps="http://schemas.microsoft.com/office/word/2010/wordprocessingShape" mc:Ignorable="w14 wp14">
+<w:footnotes xmlns:wpc="http://schemas.microsoft.com/office/word/2010/wordprocessingCanvas" xmlns:cx="http://schemas.microsoft.com/office/drawing/2014/chartex" xmlns:cx1="http://schemas.microsoft.com/office/drawing/2015/9/8/chartex" xmlns:cx2="http://schemas.microsoft.com/office/drawing/2015/10/21/chartex" xmlns:cx3="http://schemas.microsoft.com/office/drawing/2016/5/9/chartex" xmlns:cx4="http://schemas.microsoft.com/office/drawing/2016/5/10/chartex" xmlns:cx5="http://schemas.microsoft.com/office/drawing/2016/5/11/chartex" xmlns:mc="http://schemas.openxmlformats.org/markup-compatibility/2006" xmlns:o="urn:schemas-microsoft-com:office:office" xmlns:r="http://schemas.openxmlformats.org/officeDocument/2006/relationships" xmlns:m="http://schemas.openxmlformats.org/officeDocument/2006/math" xmlns:v="urn:schemas-microsoft-com:vml" xmlns:wp14="http://schemas.microsoft.com/office/word/2010/wordprocessingDrawing" xmlns:wp="http://schemas.openxmlformats.org/drawingml/2006/wordprocessingDrawing" xmlns:w10="urn:schemas-microsoft-com:office:word" xmlns:w="http://schemas.openxmlformats.org/wordprocessingml/2006/main" xmlns:w14="http://schemas.microsoft.com/office/word/2010/wordml" xmlns:w15="http://schemas.microsoft.com/office/word/2012/wordml" xmlns:w16se="http://schemas.microsoft.com/office/word/2015/wordml/symex" xmlns:wpg="http://schemas.microsoft.com/office/word/2010/wordprocessingGroup" xmlns:wpi="http://schemas.microsoft.com/office/word/2010/wordprocessingInk" xmlns:wne="http://schemas.microsoft.com/office/word/2006/wordml" xmlns:wps="http://schemas.microsoft.com/office/word/2010/wordprocessingShape" mc:Ignorable="w14 w15 w16se wp14">
   <w:footnote w:type="separator" w:id="-1">
     <w:p>
       <w:pPr>
@@ -2892,8 +2634,8 @@
 </file>
 
 <file path=word/numbering.xml><?xml version="1.0" encoding="utf-8"?>
-<w:numbering xmlns:wpc="http://schemas.microsoft.com/office/word/2010/wordprocessingCanvas" xmlns:mc="http://schemas.openxmlformats.org/markup-compatibility/2006" xmlns:o="urn:schemas-microsoft-com:office:office" xmlns:r="http://schemas.openxmlformats.org/officeDocument/2006/relationships" xmlns:m="http://schemas.openxmlformats.org/officeDocument/2006/math" xmlns:v="urn:schemas-microsoft-com:vml" xmlns:wp14="http://schemas.microsoft.com/office/word/2010/wordprocessingDrawing" xmlns:wp="http://schemas.openxmlformats.org/drawingml/2006/wordprocessingDrawing" xmlns:w10="urn:schemas-microsoft-com:office:word" xmlns:w="http://schemas.openxmlformats.org/wordprocessingml/2006/main" xmlns:w14="http://schemas.microsoft.com/office/word/2010/wordml" xmlns:wpg="http://schemas.microsoft.com/office/word/2010/wordprocessingGroup" xmlns:wpi="http://schemas.microsoft.com/office/word/2010/wordprocessingInk" xmlns:wne="http://schemas.microsoft.com/office/word/2006/wordml" xmlns:wps="http://schemas.microsoft.com/office/word/2010/wordprocessingShape" mc:Ignorable="w14 wp14">
-  <w:abstractNum w:abstractNumId="0">
+<w:numbering xmlns:wpc="http://schemas.microsoft.com/office/word/2010/wordprocessingCanvas" xmlns:cx="http://schemas.microsoft.com/office/drawing/2014/chartex" xmlns:cx1="http://schemas.microsoft.com/office/drawing/2015/9/8/chartex" xmlns:cx2="http://schemas.microsoft.com/office/drawing/2015/10/21/chartex" xmlns:cx3="http://schemas.microsoft.com/office/drawing/2016/5/9/chartex" xmlns:cx4="http://schemas.microsoft.com/office/drawing/2016/5/10/chartex" xmlns:cx5="http://schemas.microsoft.com/office/drawing/2016/5/11/chartex" xmlns:mc="http://schemas.openxmlformats.org/markup-compatibility/2006" xmlns:o="urn:schemas-microsoft-com:office:office" xmlns:r="http://schemas.openxmlformats.org/officeDocument/2006/relationships" xmlns:m="http://schemas.openxmlformats.org/officeDocument/2006/math" xmlns:v="urn:schemas-microsoft-com:vml" xmlns:wp14="http://schemas.microsoft.com/office/word/2010/wordprocessingDrawing" xmlns:wp="http://schemas.openxmlformats.org/drawingml/2006/wordprocessingDrawing" xmlns:w10="urn:schemas-microsoft-com:office:word" xmlns:w="http://schemas.openxmlformats.org/wordprocessingml/2006/main" xmlns:w14="http://schemas.microsoft.com/office/word/2010/wordml" xmlns:w15="http://schemas.microsoft.com/office/word/2012/wordml" xmlns:w16se="http://schemas.microsoft.com/office/word/2015/wordml/symex" xmlns:wpg="http://schemas.microsoft.com/office/word/2010/wordprocessingGroup" xmlns:wpi="http://schemas.microsoft.com/office/word/2010/wordprocessingInk" xmlns:wne="http://schemas.microsoft.com/office/word/2006/wordml" xmlns:wps="http://schemas.microsoft.com/office/word/2010/wordprocessingShape" mc:Ignorable="w14 w15 w16se wp14">
+  <w:abstractNum w:abstractNumId="0" w15:restartNumberingAfterBreak="0">
     <w:nsid w:val="01677EB0"/>
     <w:multiLevelType w:val="multilevel"/>
     <w:tmpl w:val="434E8494"/>
@@ -3007,7 +2749,7 @@
       </w:rPr>
     </w:lvl>
   </w:abstractNum>
-  <w:abstractNum w:abstractNumId="1">
+  <w:abstractNum w:abstractNumId="1" w15:restartNumberingAfterBreak="0">
     <w:nsid w:val="01B10305"/>
     <w:multiLevelType w:val="hybridMultilevel"/>
     <w:tmpl w:val="1B3403D2"/>
@@ -3096,7 +2838,7 @@
       </w:pPr>
     </w:lvl>
   </w:abstractNum>
-  <w:abstractNum w:abstractNumId="2">
+  <w:abstractNum w:abstractNumId="2" w15:restartNumberingAfterBreak="0">
     <w:nsid w:val="02A343A3"/>
     <w:multiLevelType w:val="hybridMultilevel"/>
     <w:tmpl w:val="2BD296A6"/>
@@ -3185,7 +2927,7 @@
       </w:pPr>
     </w:lvl>
   </w:abstractNum>
-  <w:abstractNum w:abstractNumId="3">
+  <w:abstractNum w:abstractNumId="3" w15:restartNumberingAfterBreak="0">
     <w:nsid w:val="053615C9"/>
     <w:multiLevelType w:val="hybridMultilevel"/>
     <w:tmpl w:val="B3FC76BC"/>
@@ -3271,7 +3013,7 @@
       </w:pPr>
     </w:lvl>
   </w:abstractNum>
-  <w:abstractNum w:abstractNumId="4">
+  <w:abstractNum w:abstractNumId="4" w15:restartNumberingAfterBreak="0">
     <w:nsid w:val="07E75553"/>
     <w:multiLevelType w:val="multilevel"/>
     <w:tmpl w:val="1B0C2254"/>
@@ -3397,7 +3139,7 @@
       </w:rPr>
     </w:lvl>
   </w:abstractNum>
-  <w:abstractNum w:abstractNumId="5">
+  <w:abstractNum w:abstractNumId="5" w15:restartNumberingAfterBreak="0">
     <w:nsid w:val="16D761A0"/>
     <w:multiLevelType w:val="hybridMultilevel"/>
     <w:tmpl w:val="2304C728"/>
@@ -3486,7 +3228,7 @@
       </w:pPr>
     </w:lvl>
   </w:abstractNum>
-  <w:abstractNum w:abstractNumId="6">
+  <w:abstractNum w:abstractNumId="6" w15:restartNumberingAfterBreak="0">
     <w:nsid w:val="1BE12B18"/>
     <w:multiLevelType w:val="hybridMultilevel"/>
     <w:tmpl w:val="E3805072"/>
@@ -3599,7 +3341,7 @@
       </w:rPr>
     </w:lvl>
   </w:abstractNum>
-  <w:abstractNum w:abstractNumId="7">
+  <w:abstractNum w:abstractNumId="7" w15:restartNumberingAfterBreak="0">
     <w:nsid w:val="23010F63"/>
     <w:multiLevelType w:val="hybridMultilevel"/>
     <w:tmpl w:val="1616BBD0"/>
@@ -3688,7 +3430,7 @@
       </w:pPr>
     </w:lvl>
   </w:abstractNum>
-  <w:abstractNum w:abstractNumId="8">
+  <w:abstractNum w:abstractNumId="8" w15:restartNumberingAfterBreak="0">
     <w:nsid w:val="259168FE"/>
     <w:multiLevelType w:val="hybridMultilevel"/>
     <w:tmpl w:val="B3FC76BC"/>
@@ -3774,7 +3516,7 @@
       </w:pPr>
     </w:lvl>
   </w:abstractNum>
-  <w:abstractNum w:abstractNumId="9">
+  <w:abstractNum w:abstractNumId="9" w15:restartNumberingAfterBreak="0">
     <w:nsid w:val="29751753"/>
     <w:multiLevelType w:val="hybridMultilevel"/>
     <w:tmpl w:val="DBB43D7C"/>
@@ -3863,7 +3605,7 @@
       </w:pPr>
     </w:lvl>
   </w:abstractNum>
-  <w:abstractNum w:abstractNumId="10">
+  <w:abstractNum w:abstractNumId="10" w15:restartNumberingAfterBreak="0">
     <w:nsid w:val="43F55CA1"/>
     <w:multiLevelType w:val="hybridMultilevel"/>
     <w:tmpl w:val="BA9442D8"/>
@@ -3976,7 +3718,7 @@
       </w:rPr>
     </w:lvl>
   </w:abstractNum>
-  <w:abstractNum w:abstractNumId="11">
+  <w:abstractNum w:abstractNumId="11" w15:restartNumberingAfterBreak="0">
     <w:nsid w:val="542C61B3"/>
     <w:multiLevelType w:val="multilevel"/>
     <w:tmpl w:val="C4EAF830"/>
@@ -4063,7 +3805,7 @@
       </w:pPr>
     </w:lvl>
   </w:abstractNum>
-  <w:abstractNum w:abstractNumId="12">
+  <w:abstractNum w:abstractNumId="12" w15:restartNumberingAfterBreak="0">
     <w:nsid w:val="61E72A0E"/>
     <w:multiLevelType w:val="hybridMultilevel"/>
     <w:tmpl w:val="2F901AFC"/>
@@ -4149,7 +3891,7 @@
       </w:pPr>
     </w:lvl>
   </w:abstractNum>
-  <w:abstractNum w:abstractNumId="13">
+  <w:abstractNum w:abstractNumId="13" w15:restartNumberingAfterBreak="0">
     <w:nsid w:val="69187E09"/>
     <w:multiLevelType w:val="multilevel"/>
     <w:tmpl w:val="270A2D16"/>
@@ -4264,7 +4006,7 @@
       </w:rPr>
     </w:lvl>
   </w:abstractNum>
-  <w:abstractNum w:abstractNumId="14">
+  <w:abstractNum w:abstractNumId="14" w15:restartNumberingAfterBreak="0">
     <w:nsid w:val="6B74207E"/>
     <w:multiLevelType w:val="hybridMultilevel"/>
     <w:tmpl w:val="97809D7A"/>
@@ -4353,7 +4095,7 @@
       </w:pPr>
     </w:lvl>
   </w:abstractNum>
-  <w:abstractNum w:abstractNumId="15">
+  <w:abstractNum w:abstractNumId="15" w15:restartNumberingAfterBreak="0">
     <w:nsid w:val="7DB73208"/>
     <w:multiLevelType w:val="hybridMultilevel"/>
     <w:tmpl w:val="4E9C2F60"/>
@@ -4519,7 +4261,7 @@
 </file>
 
 <file path=word/styles.xml><?xml version="1.0" encoding="utf-8"?>
-<w:styles xmlns:mc="http://schemas.openxmlformats.org/markup-compatibility/2006" xmlns:r="http://schemas.openxmlformats.org/officeDocument/2006/relationships" xmlns:w="http://schemas.openxmlformats.org/wordprocessingml/2006/main" xmlns:w14="http://schemas.microsoft.com/office/word/2010/wordml" mc:Ignorable="w14">
+<w:styles xmlns:mc="http://schemas.openxmlformats.org/markup-compatibility/2006" xmlns:r="http://schemas.openxmlformats.org/officeDocument/2006/relationships" xmlns:w="http://schemas.openxmlformats.org/wordprocessingml/2006/main" xmlns:w14="http://schemas.microsoft.com/office/word/2010/wordml" xmlns:w15="http://schemas.microsoft.com/office/word/2012/wordml" xmlns:w16se="http://schemas.microsoft.com/office/word/2015/wordml/symex" mc:Ignorable="w14 w15 w16se">
   <w:docDefaults>
     <w:rPrDefault>
       <w:rPr>
@@ -4535,945 +4277,381 @@
       </w:pPr>
     </w:pPrDefault>
   </w:docDefaults>
-  <w:latentStyles w:defLockedState="0" w:defUIPriority="99" w:defSemiHidden="1" w:defUnhideWhenUsed="1" w:defQFormat="0" w:count="267">
-    <w:lsdException w:name="Normal" w:semiHidden="0" w:uiPriority="0" w:unhideWhenUsed="0" w:qFormat="1"/>
-    <w:lsdException w:name="heading 1" w:semiHidden="0" w:uiPriority="9" w:unhideWhenUsed="0" w:qFormat="1"/>
-    <w:lsdException w:name="heading 2" w:uiPriority="9" w:qFormat="1"/>
-    <w:lsdException w:name="heading 3" w:uiPriority="9" w:qFormat="1"/>
-    <w:lsdException w:name="heading 4" w:uiPriority="9" w:qFormat="1"/>
-    <w:lsdException w:name="heading 5" w:uiPriority="9" w:qFormat="1"/>
-    <w:lsdException w:name="heading 6" w:uiPriority="9" w:qFormat="1"/>
-    <w:lsdException w:name="heading 7" w:uiPriority="9" w:qFormat="1"/>
-    <w:lsdException w:name="heading 8" w:uiPriority="9" w:qFormat="1"/>
-    <w:lsdException w:name="heading 9" w:uiPriority="9" w:qFormat="1"/>
-    <w:lsdException w:name="toc 1" w:uiPriority="39"/>
-    <w:lsdException w:name="toc 2" w:uiPriority="39"/>
-    <w:lsdException w:name="toc 3" w:uiPriority="39"/>
-    <w:lsdException w:name="toc 4" w:uiPriority="39"/>
-    <w:lsdException w:name="toc 5" w:uiPriority="39"/>
-    <w:lsdException w:name="toc 6" w:uiPriority="39"/>
-    <w:lsdException w:name="toc 7" w:uiPriority="39"/>
-    <w:lsdException w:name="toc 8" w:uiPriority="39"/>
-    <w:lsdException w:name="toc 9" w:uiPriority="39"/>
-    <w:lsdException w:name="caption" w:uiPriority="35" w:qFormat="1"/>
-    <w:lsdException w:name="Title" w:semiHidden="0" w:uiPriority="10" w:unhideWhenUsed="0" w:qFormat="1"/>
-    <w:lsdException w:name="Default Paragraph Font" w:uiPriority="1"/>
-    <w:lsdException w:name="Subtitle" w:semiHidden="0" w:uiPriority="11" w:unhideWhenUsed="0" w:qFormat="1"/>
-    <w:lsdException w:name="Strong" w:semiHidden="0" w:uiPriority="22" w:unhideWhenUsed="0" w:qFormat="1"/>
-    <w:lsdException w:name="Emphasis" w:semiHidden="0" w:uiPriority="20" w:unhideWhenUsed="0" w:qFormat="1"/>
-    <w:lsdException w:name="Table Grid" w:semiHidden="0" w:uiPriority="59" w:unhideWhenUsed="0"/>
-    <w:lsdException w:name="Placeholder Text" w:unhideWhenUsed="0"/>
-    <w:lsdException w:name="No Spacing" w:semiHidden="0" w:uiPriority="1" w:unhideWhenUsed="0" w:qFormat="1"/>
-    <w:lsdException w:name="Light Shading" w:semiHidden="0" w:uiPriority="60" w:unhideWhenUsed="0"/>
-    <w:lsdException w:name="Light List" w:semiHidden="0" w:uiPriority="61" w:unhideWhenUsed="0"/>
-    <w:lsdException w:name="Light Grid" w:semiHidden="0" w:uiPriority="62" w:unhideWhenUsed="0"/>
-    <w:lsdException w:name="Medium Shading 1" w:semiHidden="0" w:uiPriority="63" w:unhideWhenUsed="0"/>
-    <w:lsdException w:name="Medium Shading 2" w:semiHidden="0" w:uiPriority="64" w:unhideWhenUsed="0"/>
-    <w:lsdException w:name="Medium List 1" w:semiHidden="0" w:uiPriority="65" w:unhideWhenUsed="0"/>
-    <w:lsdException w:name="Medium List 2" w:semiHidden="0" w:uiPriority="66" w:unhideWhenUsed="0"/>
-    <w:lsdException w:name="Medium Grid 1" w:semiHidden="0" w:uiPriority="67" w:unhideWhenUsed="0"/>
-    <w:lsdException w:name="Medium Grid 2" w:semiHidden="0" w:uiPriority="68" w:unhideWhenUsed="0"/>
-    <w:lsdException w:name="Medium Grid 3" w:semiHidden="0" w:uiPriority="69" w:unhideWhenUsed="0"/>
-    <w:lsdException w:name="Dark List" w:semiHidden="0" w:uiPriority="70" w:unhideWhenUsed="0"/>
-    <w:lsdException w:name="Colorful Shading" w:semiHidden="0" w:uiPriority="71" w:unhideWhenUsed="0"/>
-    <w:lsdException w:name="Colorful List" w:semiHidden="0" w:uiPriority="72" w:unhideWhenUsed="0"/>
-    <w:lsdException w:name="Colorful Grid" w:semiHidden="0" w:uiPriority="73" w:unhideWhenUsed="0"/>
-    <w:lsdException w:name="Light Shading Accent 1" w:semiHidden="0" w:uiPriority="60" w:unhideWhenUsed="0"/>
-    <w:lsdException w:name="Light List Accent 1" w:semiHidden="0" w:uiPriority="61" w:unhideWhenUsed="0"/>
-    <w:lsdException w:name="Light Grid Accent 1" w:semiHidden="0" w:uiPriority="62" w:unhideWhenUsed="0"/>
-    <w:lsdException w:name="Medium Shading 1 Accent 1" w:semiHidden="0" w:uiPriority="63" w:unhideWhenUsed="0"/>
-    <w:lsdException w:name="Medium Shading 2 Accent 1" w:semiHidden="0" w:uiPriority="64" w:unhideWhenUsed="0"/>
-    <w:lsdException w:name="Medium List 1 Accent 1" w:semiHidden="0" w:uiPriority="65" w:unhideWhenUsed="0"/>
-    <w:lsdException w:name="Revision" w:unhideWhenUsed="0"/>
-    <w:lsdException w:name="List Paragraph" w:semiHidden="0" w:uiPriority="34" w:unhideWhenUsed="0" w:qFormat="1"/>
-    <w:lsdException w:name="Quote" w:semiHidden="0" w:uiPriority="29" w:unhideWhenUsed="0" w:qFormat="1"/>
-    <w:lsdException w:name="Intense Quote" w:semiHidden="0" w:uiPriority="30" w:unhideWhenUsed="0" w:qFormat="1"/>
-    <w:lsdException w:name="Medium List 2 Accent 1" w:semiHidden="0" w:uiPriority="66" w:unhideWhenUsed="0"/>
-    <w:lsdException w:name="Medium Grid 1 Accent 1" w:semiHidden="0" w:uiPriority="67" w:unhideWhenUsed="0"/>
-    <w:lsdException w:name="Medium Grid 2 Accent 1" w:semiHidden="0" w:uiPriority="68" w:unhideWhenUsed="0"/>
-    <w:lsdException w:name="Medium Grid 3 Accent 1" w:semiHidden="0" w:uiPriority="69" w:unhideWhenUsed="0"/>
-    <w:lsdException w:name="Dark List Accent 1" w:semiHidden="0" w:uiPriority="70" w:unhideWhenUsed="0"/>
-    <w:lsdException w:name="Colorful Shading Accent 1" w:semiHidden="0" w:uiPriority="71" w:unhideWhenUsed="0"/>
-    <w:lsdException w:name="Colorful List Accent 1" w:semiHidden="0" w:uiPriority="72" w:unhideWhenUsed="0"/>
-    <w:lsdException w:name="Colorful Grid Accent 1" w:semiHidden="0" w:uiPriority="73" w:unhideWhenUsed="0"/>
-    <w:lsdException w:name="Light Shading Accent 2" w:semiHidden="0" w:uiPriority="60" w:unhideWhenUsed="0"/>
-    <w:lsdException w:name="Light List Accent 2" w:semiHidden="0" w:uiPriority="61" w:unhideWhenUsed="0"/>
-    <w:lsdException w:name="Light Grid Accent 2" w:semiHidden="0" w:uiPriority="62" w:unhideWhenUsed="0"/>
-    <w:lsdException w:name="Medium Shading 1 Accent 2" w:semiHidden="0" w:uiPriority="63" w:unhideWhenUsed="0"/>
-    <w:lsdException w:name="Medium Shading 2 Accent 2" w:semiHidden="0" w:uiPriority="64" w:unhideWhenUsed="0"/>
-    <w:lsdException w:name="Medium List 1 Accent 2" w:semiHidden="0" w:uiPriority="65" w:unhideWhenUsed="0"/>
-    <w:lsdException w:name="Medium List 2 Accent 2" w:semiHidden="0" w:uiPriority="66" w:unhideWhenUsed="0"/>
-    <w:lsdException w:name="Medium Grid 1 Accent 2" w:semiHidden="0" w:uiPriority="67" w:unhideWhenUsed="0"/>
-    <w:lsdException w:name="Medium Grid 2 Accent 2" w:semiHidden="0" w:uiPriority="68" w:unhideWhenUsed="0"/>
-    <w:lsdException w:name="Medium Grid 3 Accent 2" w:semiHidden="0" w:uiPriority="69" w:unhideWhenUsed="0"/>
-    <w:lsdException w:name="Dark List Accent 2" w:semiHidden="0" w:uiPriority="70" w:unhideWhenUsed="0"/>
-    <w:lsdException w:name="Colorful Shading Accent 2" w:semiHidden="0" w:uiPriority="71" w:unhideWhenUsed="0"/>
-    <w:lsdException w:name="Colorful List Accent 2" w:semiHidden="0" w:uiPriority="72" w:unhideWhenUsed="0"/>
-    <w:lsdException w:name="Colorful Grid Accent 2" w:semiHidden="0" w:uiPriority="73" w:unhideWhenUsed="0"/>
-    <w:lsdException w:name="Light Shading Accent 3" w:semiHidden="0" w:uiPriority="60" w:unhideWhenUsed="0"/>
-    <w:lsdException w:name="Light List Accent 3" w:semiHidden="0" w:uiPriority="61" w:unhideWhenUsed="0"/>
-    <w:lsdException w:name="Light Grid Accent 3" w:semiHidden="0" w:uiPriority="62" w:unhideWhenUsed="0"/>
-    <w:lsdException w:name="Medium Shading 1 Accent 3" w:semiHidden="0" w:uiPriority="63" w:unhideWhenUsed="0"/>
-    <w:lsdException w:name="Medium Shading 2 Accent 3" w:semiHidden="0" w:uiPriority="64" w:unhideWhenUsed="0"/>
-    <w:lsdException w:name="Medium List 1 Accent 3" w:semiHidden="0" w:uiPriority="65" w:unhideWhenUsed="0"/>
-    <w:lsdException w:name="Medium List 2 Accent 3" w:semiHidden="0" w:uiPriority="66" w:unhideWhenUsed="0"/>
-    <w:lsdException w:name="Medium Grid 1 Accent 3" w:semiHidden="0" w:uiPriority="67" w:unhideWhenUsed="0"/>
-    <w:lsdException w:name="Medium Grid 2 Accent 3" w:semiHidden="0" w:uiPriority="68" w:unhideWhenUsed="0"/>
-    <w:lsdException w:name="Medium Grid 3 Accent 3" w:semiHidden="0" w:uiPriority="69" w:unhideWhenUsed="0"/>
-    <w:lsdException w:name="Dark List Accent 3" w:semiHidden="0" w:uiPriority="70" w:unhideWhenUsed="0"/>
-    <w:lsdException w:name="Colorful Shading Accent 3" w:semiHidden="0" w:uiPriority="71" w:unhideWhenUsed="0"/>
-    <w:lsdException w:name="Colorful List Accent 3" w:semiHidden="0" w:uiPriority="72" w:unhideWhenUsed="0"/>
-    <w:lsdException w:name="Colorful Grid Accent 3" w:semiHidden="0" w:uiPriority="73" w:unhideWhenUsed="0"/>
-    <w:lsdException w:name="Light Shading Accent 4" w:semiHidden="0" w:uiPriority="60" w:unhideWhenUsed="0"/>
-    <w:lsdException w:name="Light List Accent 4" w:semiHidden="0" w:uiPriority="61" w:unhideWhenUsed="0"/>
-    <w:lsdException w:name="Light Grid Accent 4" w:semiHidden="0" w:uiPriority="62" w:unhideWhenUsed="0"/>
-    <w:lsdException w:name="Medium Shading 1 Accent 4" w:semiHidden="0" w:uiPriority="63" w:unhideWhenUsed="0"/>
-    <w:lsdException w:name="Medium Shading 2 Accent 4" w:semiHidden="0" w:uiPriority="64" w:unhideWhenUsed="0"/>
-    <w:lsdException w:name="Medium List 1 Accent 4" w:semiHidden="0" w:uiPriority="65" w:unhideWhenUsed="0"/>
-    <w:lsdException w:name="Medium List 2 Accent 4" w:semiHidden="0" w:uiPriority="66" w:unhideWhenUsed="0"/>
-    <w:lsdException w:name="Medium Grid 1 Accent 4" w:semiHidden="0" w:uiPriority="67" w:unhideWhenUsed="0"/>
-    <w:lsdException w:name="Medium Grid 2 Accent 4" w:semiHidden="0" w:uiPriority="68" w:unhideWhenUsed="0"/>
-    <w:lsdException w:name="Medium Grid 3 Accent 4" w:semiHidden="0" w:uiPriority="69" w:unhideWhenUsed="0"/>
-    <w:lsdException w:name="Dark List Accent 4" w:semiHidden="0" w:uiPriority="70" w:unhideWhenUsed="0"/>
-    <w:lsdException w:name="Colorful Shading Accent 4" w:semiHidden="0" w:uiPriority="71" w:unhideWhenUsed="0"/>
-    <w:lsdException w:name="Colorful List Accent 4" w:semiHidden="0" w:uiPriority="72" w:unhideWhenUsed="0"/>
-    <w:lsdException w:name="Colorful Grid Accent 4" w:semiHidden="0" w:uiPriority="73" w:unhideWhenUsed="0"/>
-    <w:lsdException w:name="Light Shading Accent 5" w:semiHidden="0" w:uiPriority="60" w:unhideWhenUsed="0"/>
-    <w:lsdException w:name="Light List Accent 5" w:semiHidden="0" w:uiPriority="61" w:unhideWhenUsed="0"/>
-    <w:lsdException w:name="Light Grid Accent 5" w:semiHidden="0" w:uiPriority="62" w:unhideWhenUsed="0"/>
-    <w:lsdException w:name="Medium Shading 1 Accent 5" w:semiHidden="0" w:uiPriority="63" w:unhideWhenUsed="0"/>
-    <w:lsdException w:name="Medium Shading 2 Accent 5" w:semiHidden="0" w:uiPriority="64" w:unhideWhenUsed="0"/>
-    <w:lsdException w:name="Medium List 1 Accent 5" w:semiHidden="0" w:uiPriority="65" w:unhideWhenUsed="0"/>
-    <w:lsdException w:name="Medium List 2 Accent 5" w:semiHidden="0" w:uiPriority="66" w:unhideWhenUsed="0"/>
-    <w:lsdException w:name="Medium Grid 1 Accent 5" w:semiHidden="0" w:uiPriority="67" w:unhideWhenUsed="0"/>
-    <w:lsdException w:name="Medium Grid 2 Accent 5" w:semiHidden="0" w:uiPriority="68" w:unhideWhenUsed="0"/>
-    <w:lsdException w:name="Medium Grid 3 Accent 5" w:semiHidden="0" w:uiPriority="69" w:unhideWhenUsed="0"/>
-    <w:lsdException w:name="Dark List Accent 5" w:semiHidden="0" w:uiPriority="70" w:unhideWhenUsed="0"/>
-    <w:lsdException w:name="Colorful Shading Accent 5" w:semiHidden="0" w:uiPriority="71" w:unhideWhenUsed="0"/>
-    <w:lsdException w:name="Colorful List Accent 5" w:semiHidden="0" w:uiPriority="72" w:unhideWhenUsed="0"/>
-    <w:lsdException w:name="Colorful Grid Accent 5" w:semiHidden="0" w:uiPriority="73" w:unhideWhenUsed="0"/>
-    <w:lsdException w:name="Light Shading Accent 6" w:semiHidden="0" w:uiPriority="60" w:unhideWhenUsed="0"/>
-    <w:lsdException w:name="Light List Accent 6" w:semiHidden="0" w:uiPriority="61" w:unhideWhenUsed="0"/>
-    <w:lsdException w:name="Light Grid Accent 6" w:semiHidden="0" w:uiPriority="62" w:unhideWhenUsed="0"/>
-    <w:lsdException w:name="Medium Shading 1 Accent 6" w:semiHidden="0" w:uiPriority="63" w:unhideWhenUsed="0"/>
-    <w:lsdException w:name="Medium Shading 2 Accent 6" w:semiHidden="0" w:uiPriority="64" w:unhideWhenUsed="0"/>
-    <w:lsdException w:name="Medium List 1 Accent 6" w:semiHidden="0" w:uiPriority="65" w:unhideWhenUsed="0"/>
-    <w:lsdException w:name="Medium List 2 Accent 6" w:semiHidden="0" w:uiPriority="66" w:unhideWhenUsed="0"/>
-    <w:lsdException w:name="Medium Grid 1 Accent 6" w:semiHidden="0" w:uiPriority="67" w:unhideWhenUsed="0"/>
-    <w:lsdException w:name="Medium Grid 2 Accent 6" w:semiHidden="0" w:uiPriority="68" w:unhideWhenUsed="0"/>
-    <w:lsdException w:name="Medium Grid 3 Accent 6" w:semiHidden="0" w:uiPriority="69" w:unhideWhenUsed="0"/>
-    <w:lsdException w:name="Dark List Accent 6" w:semiHidden="0" w:uiPriority="70" w:unhideWhenUsed="0"/>
-    <w:lsdException w:name="Colorful Shading Accent 6" w:semiHidden="0" w:uiPriority="71" w:unhideWhenUsed="0"/>
-    <w:lsdException w:name="Colorful List Accent 6" w:semiHidden="0" w:uiPriority="72" w:unhideWhenUsed="0"/>
-    <w:lsdException w:name="Colorful Grid Accent 6" w:semiHidden="0" w:uiPriority="73" w:unhideWhenUsed="0"/>
-    <w:lsdException w:name="Subtle Emphasis" w:semiHidden="0" w:uiPriority="19" w:unhideWhenUsed="0" w:qFormat="1"/>
-    <w:lsdException w:name="Intense Emphasis" w:semiHidden="0" w:uiPriority="21" w:unhideWhenUsed="0" w:qFormat="1"/>
-    <w:lsdException w:name="Subtle Reference" w:semiHidden="0" w:uiPriority="31" w:unhideWhenUsed="0" w:qFormat="1"/>
-    <w:lsdException w:name="Intense Reference" w:semiHidden="0" w:uiPriority="32" w:unhideWhenUsed="0" w:qFormat="1"/>
-    <w:lsdException w:name="Book Title" w:semiHidden="0" w:uiPriority="33" w:unhideWhenUsed="0" w:qFormat="1"/>
-    <w:lsdException w:name="Bibliography" w:uiPriority="37"/>
-    <w:lsdException w:name="TOC Heading" w:uiPriority="39" w:qFormat="1"/>
-  </w:latentStyles>
-  <w:style w:type="paragraph" w:default="1" w:styleId="Normal">
-    <w:name w:val="Normal"/>
-    <w:qFormat/>
-  </w:style>
-  <w:style w:type="paragraph" w:styleId="Heading1">
-    <w:name w:val="heading 1"/>
-    <w:basedOn w:val="Normal"/>
-    <w:next w:val="Normal"/>
-    <w:link w:val="Heading1Char"/>
-    <w:uiPriority w:val="9"/>
-    <w:qFormat/>
-    <w:rsid w:val="00E958DC"/>
-    <w:pPr>
-      <w:keepNext/>
-      <w:keepLines/>
-      <w:numPr>
-        <w:numId w:val="4"/>
-      </w:numPr>
-      <w:spacing w:before="480" w:after="0"/>
-      <w:outlineLvl w:val="0"/>
-    </w:pPr>
-    <w:rPr>
-      <w:rFonts w:asciiTheme="majorHAnsi" w:eastAsiaTheme="majorEastAsia" w:hAnsiTheme="majorHAnsi" w:cstheme="majorBidi"/>
-      <w:b/>
-      <w:bCs/>
-      <w:color w:val="365F91" w:themeColor="accent1" w:themeShade="BF"/>
-      <w:sz w:val="28"/>
-      <w:szCs w:val="28"/>
-      <w:lang w:val="en-US"/>
-    </w:rPr>
-  </w:style>
-  <w:style w:type="paragraph" w:styleId="Heading2">
-    <w:name w:val="heading 2"/>
-    <w:basedOn w:val="Normal"/>
-    <w:next w:val="Normal"/>
-    <w:link w:val="Heading2Char"/>
-    <w:uiPriority w:val="9"/>
-    <w:unhideWhenUsed/>
-    <w:qFormat/>
-    <w:rsid w:val="00E958DC"/>
-    <w:pPr>
-      <w:keepNext/>
-      <w:keepLines/>
-      <w:numPr>
-        <w:ilvl w:val="1"/>
-        <w:numId w:val="4"/>
-      </w:numPr>
-      <w:spacing w:before="200" w:after="0"/>
-      <w:outlineLvl w:val="1"/>
-    </w:pPr>
-    <w:rPr>
-      <w:rFonts w:asciiTheme="majorHAnsi" w:eastAsiaTheme="majorEastAsia" w:hAnsiTheme="majorHAnsi" w:cstheme="majorBidi"/>
-      <w:b/>
-      <w:bCs/>
-      <w:color w:val="4F81BD" w:themeColor="accent1"/>
-      <w:sz w:val="26"/>
-      <w:szCs w:val="26"/>
-      <w:lang w:val="en-US"/>
-    </w:rPr>
-  </w:style>
-  <w:style w:type="paragraph" w:styleId="Heading3">
-    <w:name w:val="heading 3"/>
-    <w:basedOn w:val="Normal"/>
-    <w:next w:val="Normal"/>
-    <w:link w:val="Heading3Char"/>
-    <w:uiPriority w:val="9"/>
-    <w:unhideWhenUsed/>
-    <w:qFormat/>
-    <w:rsid w:val="00E958DC"/>
-    <w:pPr>
-      <w:keepNext/>
-      <w:keepLines/>
-      <w:numPr>
-        <w:ilvl w:val="2"/>
-        <w:numId w:val="4"/>
-      </w:numPr>
-      <w:spacing w:before="200" w:after="0"/>
-      <w:outlineLvl w:val="2"/>
-    </w:pPr>
-    <w:rPr>
-      <w:rFonts w:asciiTheme="majorHAnsi" w:eastAsiaTheme="majorEastAsia" w:hAnsiTheme="majorHAnsi" w:cstheme="majorBidi"/>
-      <w:b/>
-      <w:bCs/>
-      <w:color w:val="4F81BD" w:themeColor="accent1"/>
-    </w:rPr>
-  </w:style>
-  <w:style w:type="paragraph" w:styleId="Heading4">
-    <w:name w:val="heading 4"/>
-    <w:basedOn w:val="Normal"/>
-    <w:next w:val="Normal"/>
-    <w:link w:val="Heading4Char"/>
-    <w:uiPriority w:val="9"/>
-    <w:semiHidden/>
-    <w:unhideWhenUsed/>
-    <w:qFormat/>
-    <w:rsid w:val="00E958DC"/>
-    <w:pPr>
-      <w:keepNext/>
-      <w:keepLines/>
-      <w:numPr>
-        <w:ilvl w:val="3"/>
-        <w:numId w:val="4"/>
-      </w:numPr>
-      <w:spacing w:before="200" w:after="0"/>
-      <w:outlineLvl w:val="3"/>
-    </w:pPr>
-    <w:rPr>
-      <w:rFonts w:asciiTheme="majorHAnsi" w:eastAsiaTheme="majorEastAsia" w:hAnsiTheme="majorHAnsi" w:cstheme="majorBidi"/>
-      <w:b/>
-      <w:bCs/>
-      <w:i/>
-      <w:iCs/>
-      <w:color w:val="4F81BD" w:themeColor="accent1"/>
-    </w:rPr>
-  </w:style>
-  <w:style w:type="paragraph" w:styleId="Heading5">
-    <w:name w:val="heading 5"/>
-    <w:basedOn w:val="Normal"/>
-    <w:next w:val="Normal"/>
-    <w:link w:val="Heading5Char"/>
-    <w:uiPriority w:val="9"/>
-    <w:semiHidden/>
-    <w:unhideWhenUsed/>
-    <w:qFormat/>
-    <w:rsid w:val="00E958DC"/>
-    <w:pPr>
-      <w:keepNext/>
-      <w:keepLines/>
-      <w:numPr>
-        <w:ilvl w:val="4"/>
-        <w:numId w:val="4"/>
-      </w:numPr>
-      <w:spacing w:before="200" w:after="0"/>
-      <w:outlineLvl w:val="4"/>
-    </w:pPr>
-    <w:rPr>
-      <w:rFonts w:asciiTheme="majorHAnsi" w:eastAsiaTheme="majorEastAsia" w:hAnsiTheme="majorHAnsi" w:cstheme="majorBidi"/>
-      <w:color w:val="243F60" w:themeColor="accent1" w:themeShade="7F"/>
-    </w:rPr>
-  </w:style>
-  <w:style w:type="paragraph" w:styleId="Heading6">
-    <w:name w:val="heading 6"/>
-    <w:basedOn w:val="Normal"/>
-    <w:next w:val="Normal"/>
-    <w:link w:val="Heading6Char"/>
-    <w:uiPriority w:val="9"/>
-    <w:semiHidden/>
-    <w:unhideWhenUsed/>
-    <w:qFormat/>
-    <w:rsid w:val="00E958DC"/>
-    <w:pPr>
-      <w:keepNext/>
-      <w:keepLines/>
-      <w:numPr>
-        <w:ilvl w:val="5"/>
-        <w:numId w:val="4"/>
-      </w:numPr>
-      <w:spacing w:before="200" w:after="0"/>
-      <w:outlineLvl w:val="5"/>
-    </w:pPr>
-    <w:rPr>
-      <w:rFonts w:asciiTheme="majorHAnsi" w:eastAsiaTheme="majorEastAsia" w:hAnsiTheme="majorHAnsi" w:cstheme="majorBidi"/>
-      <w:i/>
-      <w:iCs/>
-      <w:color w:val="243F60" w:themeColor="accent1" w:themeShade="7F"/>
-    </w:rPr>
-  </w:style>
-  <w:style w:type="paragraph" w:styleId="Heading7">
-    <w:name w:val="heading 7"/>
-    <w:basedOn w:val="Normal"/>
-    <w:next w:val="Normal"/>
-    <w:link w:val="Heading7Char"/>
-    <w:uiPriority w:val="9"/>
-    <w:semiHidden/>
-    <w:unhideWhenUsed/>
-    <w:qFormat/>
-    <w:rsid w:val="00E958DC"/>
-    <w:pPr>
-      <w:keepNext/>
-      <w:keepLines/>
-      <w:numPr>
-        <w:ilvl w:val="6"/>
-        <w:numId w:val="4"/>
-      </w:numPr>
-      <w:spacing w:before="200" w:after="0"/>
-      <w:outlineLvl w:val="6"/>
-    </w:pPr>
-    <w:rPr>
-      <w:rFonts w:asciiTheme="majorHAnsi" w:eastAsiaTheme="majorEastAsia" w:hAnsiTheme="majorHAnsi" w:cstheme="majorBidi"/>
-      <w:i/>
-      <w:iCs/>
-      <w:color w:val="404040" w:themeColor="text1" w:themeTint="BF"/>
-    </w:rPr>
-  </w:style>
-  <w:style w:type="paragraph" w:styleId="Heading8">
-    <w:name w:val="heading 8"/>
-    <w:basedOn w:val="Normal"/>
-    <w:next w:val="Normal"/>
-    <w:link w:val="Heading8Char"/>
-    <w:uiPriority w:val="9"/>
-    <w:semiHidden/>
-    <w:unhideWhenUsed/>
-    <w:qFormat/>
-    <w:rsid w:val="00E958DC"/>
-    <w:pPr>
-      <w:keepNext/>
-      <w:keepLines/>
-      <w:numPr>
-        <w:ilvl w:val="7"/>
-        <w:numId w:val="4"/>
-      </w:numPr>
-      <w:spacing w:before="200" w:after="0"/>
-      <w:outlineLvl w:val="7"/>
-    </w:pPr>
-    <w:rPr>
-      <w:rFonts w:asciiTheme="majorHAnsi" w:eastAsiaTheme="majorEastAsia" w:hAnsiTheme="majorHAnsi" w:cstheme="majorBidi"/>
-      <w:color w:val="404040" w:themeColor="text1" w:themeTint="BF"/>
-      <w:sz w:val="20"/>
-      <w:szCs w:val="20"/>
-    </w:rPr>
-  </w:style>
-  <w:style w:type="paragraph" w:styleId="Heading9">
-    <w:name w:val="heading 9"/>
-    <w:basedOn w:val="Normal"/>
-    <w:next w:val="Normal"/>
-    <w:link w:val="Heading9Char"/>
-    <w:uiPriority w:val="9"/>
-    <w:semiHidden/>
-    <w:unhideWhenUsed/>
-    <w:qFormat/>
-    <w:rsid w:val="00E958DC"/>
-    <w:pPr>
-      <w:keepNext/>
-      <w:keepLines/>
-      <w:numPr>
-        <w:ilvl w:val="8"/>
-        <w:numId w:val="4"/>
-      </w:numPr>
-      <w:spacing w:before="200" w:after="0"/>
-      <w:outlineLvl w:val="8"/>
-    </w:pPr>
-    <w:rPr>
-      <w:rFonts w:asciiTheme="majorHAnsi" w:eastAsiaTheme="majorEastAsia" w:hAnsiTheme="majorHAnsi" w:cstheme="majorBidi"/>
-      <w:i/>
-      <w:iCs/>
-      <w:color w:val="404040" w:themeColor="text1" w:themeTint="BF"/>
-      <w:sz w:val="20"/>
-      <w:szCs w:val="20"/>
-    </w:rPr>
-  </w:style>
-  <w:style w:type="character" w:default="1" w:styleId="DefaultParagraphFont">
-    <w:name w:val="Default Paragraph Font"/>
-    <w:uiPriority w:val="1"/>
-    <w:semiHidden/>
-    <w:unhideWhenUsed/>
-  </w:style>
-  <w:style w:type="table" w:default="1" w:styleId="TableNormal">
-    <w:name w:val="Normal Table"/>
-    <w:uiPriority w:val="99"/>
-    <w:semiHidden/>
-    <w:unhideWhenUsed/>
-    <w:tblPr>
-      <w:tblInd w:w="0" w:type="dxa"/>
-      <w:tblCellMar>
-        <w:top w:w="0" w:type="dxa"/>
-        <w:left w:w="108" w:type="dxa"/>
-        <w:bottom w:w="0" w:type="dxa"/>
-        <w:right w:w="108" w:type="dxa"/>
-      </w:tblCellMar>
-    </w:tblPr>
-  </w:style>
-  <w:style w:type="numbering" w:default="1" w:styleId="NoList">
-    <w:name w:val="No List"/>
-    <w:uiPriority w:val="99"/>
-    <w:semiHidden/>
-    <w:unhideWhenUsed/>
-  </w:style>
-  <w:style w:type="table" w:styleId="TableGrid">
-    <w:name w:val="Table Grid"/>
-    <w:basedOn w:val="TableNormal"/>
-    <w:uiPriority w:val="59"/>
-    <w:rsid w:val="003A1880"/>
-    <w:pPr>
-      <w:spacing w:after="0" w:line="240" w:lineRule="auto"/>
-    </w:pPr>
-    <w:tblPr>
-      <w:tblBorders>
-        <w:top w:val="single" w:sz="4" w:space="0" w:color="auto"/>
-        <w:left w:val="single" w:sz="4" w:space="0" w:color="auto"/>
-        <w:bottom w:val="single" w:sz="4" w:space="0" w:color="auto"/>
-        <w:right w:val="single" w:sz="4" w:space="0" w:color="auto"/>
-        <w:insideH w:val="single" w:sz="4" w:space="0" w:color="auto"/>
-        <w:insideV w:val="single" w:sz="4" w:space="0" w:color="auto"/>
-      </w:tblBorders>
-    </w:tblPr>
-  </w:style>
-  <w:style w:type="character" w:customStyle="1" w:styleId="Heading2Char">
-    <w:name w:val="Heading 2 Char"/>
-    <w:basedOn w:val="DefaultParagraphFont"/>
-    <w:link w:val="Heading2"/>
-    <w:uiPriority w:val="9"/>
-    <w:rsid w:val="00E958DC"/>
-    <w:rPr>
-      <w:rFonts w:asciiTheme="majorHAnsi" w:eastAsiaTheme="majorEastAsia" w:hAnsiTheme="majorHAnsi" w:cstheme="majorBidi"/>
-      <w:b/>
-      <w:bCs/>
-      <w:color w:val="4F81BD" w:themeColor="accent1"/>
-      <w:sz w:val="26"/>
-      <w:szCs w:val="26"/>
-      <w:lang w:val="en-US"/>
-    </w:rPr>
-  </w:style>
-  <w:style w:type="character" w:customStyle="1" w:styleId="Heading3Char">
-    <w:name w:val="Heading 3 Char"/>
-    <w:basedOn w:val="DefaultParagraphFont"/>
-    <w:link w:val="Heading3"/>
-    <w:uiPriority w:val="9"/>
-    <w:rsid w:val="00E958DC"/>
-    <w:rPr>
-      <w:rFonts w:asciiTheme="majorHAnsi" w:eastAsiaTheme="majorEastAsia" w:hAnsiTheme="majorHAnsi" w:cstheme="majorBidi"/>
-      <w:b/>
-      <w:bCs/>
-      <w:color w:val="4F81BD" w:themeColor="accent1"/>
-    </w:rPr>
-  </w:style>
-  <w:style w:type="character" w:styleId="Hyperlink">
-    <w:name w:val="Hyperlink"/>
-    <w:basedOn w:val="DefaultParagraphFont"/>
-    <w:uiPriority w:val="99"/>
-    <w:unhideWhenUsed/>
-    <w:rsid w:val="002B44C6"/>
-    <w:rPr>
-      <w:color w:val="0000FF" w:themeColor="hyperlink"/>
-      <w:u w:val="single"/>
-    </w:rPr>
-  </w:style>
-  <w:style w:type="character" w:styleId="FollowedHyperlink">
-    <w:name w:val="FollowedHyperlink"/>
-    <w:basedOn w:val="DefaultParagraphFont"/>
-    <w:uiPriority w:val="99"/>
-    <w:semiHidden/>
-    <w:unhideWhenUsed/>
-    <w:rsid w:val="002B44C6"/>
-    <w:rPr>
-      <w:color w:val="800080" w:themeColor="followedHyperlink"/>
-      <w:u w:val="single"/>
-    </w:rPr>
-  </w:style>
-  <w:style w:type="paragraph" w:styleId="ListParagraph">
-    <w:name w:val="List Paragraph"/>
-    <w:basedOn w:val="Normal"/>
-    <w:uiPriority w:val="34"/>
-    <w:qFormat/>
-    <w:rsid w:val="00774EC9"/>
-    <w:pPr>
-      <w:ind w:left="720"/>
-      <w:contextualSpacing/>
-    </w:pPr>
-  </w:style>
-  <w:style w:type="character" w:customStyle="1" w:styleId="Heading1Char">
-    <w:name w:val="Heading 1 Char"/>
-    <w:basedOn w:val="DefaultParagraphFont"/>
-    <w:link w:val="Heading1"/>
-    <w:uiPriority w:val="9"/>
-    <w:rsid w:val="00E958DC"/>
-    <w:rPr>
-      <w:rFonts w:asciiTheme="majorHAnsi" w:eastAsiaTheme="majorEastAsia" w:hAnsiTheme="majorHAnsi" w:cstheme="majorBidi"/>
-      <w:b/>
-      <w:bCs/>
-      <w:color w:val="365F91" w:themeColor="accent1" w:themeShade="BF"/>
-      <w:sz w:val="28"/>
-      <w:szCs w:val="28"/>
-      <w:lang w:val="en-US"/>
-    </w:rPr>
-  </w:style>
-  <w:style w:type="paragraph" w:styleId="Title">
-    <w:name w:val="Title"/>
-    <w:basedOn w:val="Normal"/>
-    <w:next w:val="Normal"/>
-    <w:link w:val="TitleChar"/>
-    <w:uiPriority w:val="10"/>
-    <w:qFormat/>
-    <w:rsid w:val="006059B4"/>
-    <w:pPr>
-      <w:pBdr>
-        <w:bottom w:val="single" w:sz="8" w:space="4" w:color="4F81BD" w:themeColor="accent1"/>
-      </w:pBdr>
-      <w:spacing w:after="300" w:line="240" w:lineRule="auto"/>
-      <w:contextualSpacing/>
-    </w:pPr>
-    <w:rPr>
-      <w:rFonts w:asciiTheme="majorHAnsi" w:eastAsiaTheme="majorEastAsia" w:hAnsiTheme="majorHAnsi" w:cstheme="majorBidi"/>
-      <w:color w:val="17365D" w:themeColor="text2" w:themeShade="BF"/>
-      <w:spacing w:val="5"/>
-      <w:kern w:val="28"/>
-      <w:sz w:val="52"/>
-      <w:szCs w:val="52"/>
-    </w:rPr>
-  </w:style>
-  <w:style w:type="character" w:customStyle="1" w:styleId="TitleChar">
-    <w:name w:val="Title Char"/>
-    <w:basedOn w:val="DefaultParagraphFont"/>
-    <w:link w:val="Title"/>
-    <w:uiPriority w:val="10"/>
-    <w:rsid w:val="006059B4"/>
-    <w:rPr>
-      <w:rFonts w:asciiTheme="majorHAnsi" w:eastAsiaTheme="majorEastAsia" w:hAnsiTheme="majorHAnsi" w:cstheme="majorBidi"/>
-      <w:color w:val="17365D" w:themeColor="text2" w:themeShade="BF"/>
-      <w:spacing w:val="5"/>
-      <w:kern w:val="28"/>
-      <w:sz w:val="52"/>
-      <w:szCs w:val="52"/>
-    </w:rPr>
-  </w:style>
-  <w:style w:type="numbering" w:customStyle="1" w:styleId="Style1">
-    <w:name w:val="Style1"/>
-    <w:uiPriority w:val="99"/>
-    <w:rsid w:val="002153CB"/>
-    <w:pPr>
-      <w:numPr>
-        <w:numId w:val="1"/>
-      </w:numPr>
-    </w:pPr>
-  </w:style>
-  <w:style w:type="numbering" w:customStyle="1" w:styleId="Style2">
-    <w:name w:val="Style2"/>
-    <w:uiPriority w:val="99"/>
-    <w:rsid w:val="002153CB"/>
-    <w:pPr>
-      <w:numPr>
-        <w:numId w:val="2"/>
-      </w:numPr>
-    </w:pPr>
-  </w:style>
-  <w:style w:type="paragraph" w:styleId="NoSpacing">
-    <w:name w:val="No Spacing"/>
-    <w:uiPriority w:val="1"/>
-    <w:qFormat/>
-    <w:rsid w:val="002153CB"/>
-    <w:pPr>
-      <w:spacing w:after="0" w:line="240" w:lineRule="auto"/>
-    </w:pPr>
-  </w:style>
-  <w:style w:type="numbering" w:customStyle="1" w:styleId="MyNumberingStyle">
-    <w:name w:val="MyNumberingStyle"/>
-    <w:uiPriority w:val="99"/>
-    <w:rsid w:val="00E958DC"/>
-    <w:pPr>
-      <w:numPr>
-        <w:numId w:val="3"/>
-      </w:numPr>
-    </w:pPr>
-  </w:style>
-  <w:style w:type="paragraph" w:styleId="Header">
-    <w:name w:val="header"/>
-    <w:basedOn w:val="Normal"/>
-    <w:link w:val="HeaderChar"/>
-    <w:uiPriority w:val="99"/>
-    <w:unhideWhenUsed/>
-    <w:rsid w:val="00E958DC"/>
-    <w:pPr>
-      <w:tabs>
-        <w:tab w:val="center" w:pos="4513"/>
-        <w:tab w:val="right" w:pos="9026"/>
-      </w:tabs>
-      <w:spacing w:after="0" w:line="240" w:lineRule="auto"/>
-    </w:pPr>
-  </w:style>
-  <w:style w:type="character" w:customStyle="1" w:styleId="HeaderChar">
-    <w:name w:val="Header Char"/>
-    <w:basedOn w:val="DefaultParagraphFont"/>
-    <w:link w:val="Header"/>
-    <w:uiPriority w:val="99"/>
-    <w:rsid w:val="00E958DC"/>
-  </w:style>
-  <w:style w:type="paragraph" w:styleId="Footer">
-    <w:name w:val="footer"/>
-    <w:basedOn w:val="Normal"/>
-    <w:link w:val="FooterChar"/>
-    <w:uiPriority w:val="99"/>
-    <w:unhideWhenUsed/>
-    <w:rsid w:val="00E958DC"/>
-    <w:pPr>
-      <w:tabs>
-        <w:tab w:val="center" w:pos="4513"/>
-        <w:tab w:val="right" w:pos="9026"/>
-      </w:tabs>
-      <w:spacing w:after="0" w:line="240" w:lineRule="auto"/>
-    </w:pPr>
-  </w:style>
-  <w:style w:type="character" w:customStyle="1" w:styleId="FooterChar">
-    <w:name w:val="Footer Char"/>
-    <w:basedOn w:val="DefaultParagraphFont"/>
-    <w:link w:val="Footer"/>
-    <w:uiPriority w:val="99"/>
-    <w:rsid w:val="00E958DC"/>
-  </w:style>
-  <w:style w:type="numbering" w:customStyle="1" w:styleId="Headings">
-    <w:name w:val="Headings"/>
-    <w:uiPriority w:val="99"/>
-    <w:rsid w:val="00E958DC"/>
-    <w:pPr>
-      <w:numPr>
-        <w:numId w:val="4"/>
-      </w:numPr>
-    </w:pPr>
-  </w:style>
-  <w:style w:type="paragraph" w:styleId="Caption">
-    <w:name w:val="caption"/>
-    <w:basedOn w:val="Normal"/>
-    <w:next w:val="Normal"/>
-    <w:uiPriority w:val="35"/>
-    <w:unhideWhenUsed/>
-    <w:qFormat/>
-    <w:rsid w:val="00940AEE"/>
-    <w:pPr>
-      <w:spacing w:line="240" w:lineRule="auto"/>
-    </w:pPr>
-    <w:rPr>
-      <w:b/>
-      <w:bCs/>
-      <w:color w:val="4F81BD" w:themeColor="accent1"/>
-      <w:sz w:val="18"/>
-      <w:szCs w:val="18"/>
-    </w:rPr>
-  </w:style>
-  <w:style w:type="character" w:customStyle="1" w:styleId="Heading4Char">
-    <w:name w:val="Heading 4 Char"/>
-    <w:basedOn w:val="DefaultParagraphFont"/>
-    <w:link w:val="Heading4"/>
-    <w:uiPriority w:val="9"/>
-    <w:semiHidden/>
-    <w:rsid w:val="00E958DC"/>
-    <w:rPr>
-      <w:rFonts w:asciiTheme="majorHAnsi" w:eastAsiaTheme="majorEastAsia" w:hAnsiTheme="majorHAnsi" w:cstheme="majorBidi"/>
-      <w:b/>
-      <w:bCs/>
-      <w:i/>
-      <w:iCs/>
-      <w:color w:val="4F81BD" w:themeColor="accent1"/>
-    </w:rPr>
-  </w:style>
-  <w:style w:type="character" w:customStyle="1" w:styleId="Heading5Char">
-    <w:name w:val="Heading 5 Char"/>
-    <w:basedOn w:val="DefaultParagraphFont"/>
-    <w:link w:val="Heading5"/>
-    <w:uiPriority w:val="9"/>
-    <w:semiHidden/>
-    <w:rsid w:val="00E958DC"/>
-    <w:rPr>
-      <w:rFonts w:asciiTheme="majorHAnsi" w:eastAsiaTheme="majorEastAsia" w:hAnsiTheme="majorHAnsi" w:cstheme="majorBidi"/>
-      <w:color w:val="243F60" w:themeColor="accent1" w:themeShade="7F"/>
-    </w:rPr>
-  </w:style>
-  <w:style w:type="character" w:customStyle="1" w:styleId="Heading6Char">
-    <w:name w:val="Heading 6 Char"/>
-    <w:basedOn w:val="DefaultParagraphFont"/>
-    <w:link w:val="Heading6"/>
-    <w:uiPriority w:val="9"/>
-    <w:semiHidden/>
-    <w:rsid w:val="00E958DC"/>
-    <w:rPr>
-      <w:rFonts w:asciiTheme="majorHAnsi" w:eastAsiaTheme="majorEastAsia" w:hAnsiTheme="majorHAnsi" w:cstheme="majorBidi"/>
-      <w:i/>
-      <w:iCs/>
-      <w:color w:val="243F60" w:themeColor="accent1" w:themeShade="7F"/>
-    </w:rPr>
-  </w:style>
-  <w:style w:type="character" w:customStyle="1" w:styleId="Heading7Char">
-    <w:name w:val="Heading 7 Char"/>
-    <w:basedOn w:val="DefaultParagraphFont"/>
-    <w:link w:val="Heading7"/>
-    <w:uiPriority w:val="9"/>
-    <w:semiHidden/>
-    <w:rsid w:val="00E958DC"/>
-    <w:rPr>
-      <w:rFonts w:asciiTheme="majorHAnsi" w:eastAsiaTheme="majorEastAsia" w:hAnsiTheme="majorHAnsi" w:cstheme="majorBidi"/>
-      <w:i/>
-      <w:iCs/>
-      <w:color w:val="404040" w:themeColor="text1" w:themeTint="BF"/>
-    </w:rPr>
-  </w:style>
-  <w:style w:type="character" w:customStyle="1" w:styleId="Heading8Char">
-    <w:name w:val="Heading 8 Char"/>
-    <w:basedOn w:val="DefaultParagraphFont"/>
-    <w:link w:val="Heading8"/>
-    <w:uiPriority w:val="9"/>
-    <w:semiHidden/>
-    <w:rsid w:val="00E958DC"/>
-    <w:rPr>
-      <w:rFonts w:asciiTheme="majorHAnsi" w:eastAsiaTheme="majorEastAsia" w:hAnsiTheme="majorHAnsi" w:cstheme="majorBidi"/>
-      <w:color w:val="404040" w:themeColor="text1" w:themeTint="BF"/>
-      <w:sz w:val="20"/>
-      <w:szCs w:val="20"/>
-    </w:rPr>
-  </w:style>
-  <w:style w:type="character" w:customStyle="1" w:styleId="Heading9Char">
-    <w:name w:val="Heading 9 Char"/>
-    <w:basedOn w:val="DefaultParagraphFont"/>
-    <w:link w:val="Heading9"/>
-    <w:uiPriority w:val="9"/>
-    <w:semiHidden/>
-    <w:rsid w:val="00E958DC"/>
-    <w:rPr>
-      <w:rFonts w:asciiTheme="majorHAnsi" w:eastAsiaTheme="majorEastAsia" w:hAnsiTheme="majorHAnsi" w:cstheme="majorBidi"/>
-      <w:i/>
-      <w:iCs/>
-      <w:color w:val="404040" w:themeColor="text1" w:themeTint="BF"/>
-      <w:sz w:val="20"/>
-      <w:szCs w:val="20"/>
-    </w:rPr>
-  </w:style>
-  <w:style w:type="paragraph" w:styleId="BalloonText">
-    <w:name w:val="Balloon Text"/>
-    <w:basedOn w:val="Normal"/>
-    <w:link w:val="BalloonTextChar"/>
-    <w:uiPriority w:val="99"/>
-    <w:semiHidden/>
-    <w:unhideWhenUsed/>
-    <w:rsid w:val="00724311"/>
-    <w:pPr>
-      <w:spacing w:after="0" w:line="240" w:lineRule="auto"/>
-    </w:pPr>
-    <w:rPr>
-      <w:rFonts w:ascii="Tahoma" w:hAnsi="Tahoma" w:cs="Tahoma"/>
-      <w:sz w:val="16"/>
-      <w:szCs w:val="16"/>
-    </w:rPr>
-  </w:style>
-  <w:style w:type="character" w:customStyle="1" w:styleId="BalloonTextChar">
-    <w:name w:val="Balloon Text Char"/>
-    <w:basedOn w:val="DefaultParagraphFont"/>
-    <w:link w:val="BalloonText"/>
-    <w:uiPriority w:val="99"/>
-    <w:semiHidden/>
-    <w:rsid w:val="00724311"/>
-    <w:rPr>
-      <w:rFonts w:ascii="Tahoma" w:hAnsi="Tahoma" w:cs="Tahoma"/>
-      <w:sz w:val="16"/>
-      <w:szCs w:val="16"/>
-    </w:rPr>
-  </w:style>
-</w:styles>
-</file>
-
-<file path=word/stylesWithEffects.xml><?xml version="1.0" encoding="utf-8"?>
-<w:styles xmlns:wpc="http://schemas.microsoft.com/office/word/2010/wordprocessingCanvas" xmlns:mc="http://schemas.openxmlformats.org/markup-compatibility/2006" xmlns:o="urn:schemas-microsoft-com:office:office" xmlns:r="http://schemas.openxmlformats.org/officeDocument/2006/relationships" xmlns:m="http://schemas.openxmlformats.org/officeDocument/2006/math" xmlns:v="urn:schemas-microsoft-com:vml" xmlns:wp14="http://schemas.microsoft.com/office/word/2010/wordprocessingDrawing" xmlns:wp="http://schemas.openxmlformats.org/drawingml/2006/wordprocessingDrawing" xmlns:w10="urn:schemas-microsoft-com:office:word" xmlns:w="http://schemas.openxmlformats.org/wordprocessingml/2006/main" xmlns:w14="http://schemas.microsoft.com/office/word/2010/wordml" xmlns:wpg="http://schemas.microsoft.com/office/word/2010/wordprocessingGroup" xmlns:wpi="http://schemas.microsoft.com/office/word/2010/wordprocessingInk" xmlns:wne="http://schemas.microsoft.com/office/word/2006/wordml" xmlns:wps="http://schemas.microsoft.com/office/word/2010/wordprocessingShape" mc:Ignorable="w14 wp14">
-  <w:docDefaults>
-    <w:rPrDefault>
-      <w:rPr>
-        <w:rFonts w:asciiTheme="minorHAnsi" w:eastAsiaTheme="minorHAnsi" w:hAnsiTheme="minorHAnsi" w:cstheme="minorBidi"/>
-        <w:sz w:val="22"/>
-        <w:szCs w:val="22"/>
-        <w:lang w:val="nl-NL" w:eastAsia="en-US" w:bidi="ar-SA"/>
-      </w:rPr>
-    </w:rPrDefault>
-    <w:pPrDefault>
-      <w:pPr>
-        <w:spacing w:after="200" w:line="276" w:lineRule="auto"/>
-      </w:pPr>
-    </w:pPrDefault>
-  </w:docDefaults>
-  <w:latentStyles w:defLockedState="0" w:defUIPriority="99" w:defSemiHidden="1" w:defUnhideWhenUsed="1" w:defQFormat="0" w:count="267">
-    <w:lsdException w:name="Normal" w:semiHidden="0" w:uiPriority="0" w:unhideWhenUsed="0" w:qFormat="1"/>
-    <w:lsdException w:name="heading 1" w:semiHidden="0" w:uiPriority="9" w:unhideWhenUsed="0" w:qFormat="1"/>
-    <w:lsdException w:name="heading 2" w:uiPriority="9" w:qFormat="1"/>
-    <w:lsdException w:name="heading 3" w:uiPriority="9" w:qFormat="1"/>
-    <w:lsdException w:name="heading 4" w:uiPriority="9" w:qFormat="1"/>
-    <w:lsdException w:name="heading 5" w:uiPriority="9" w:qFormat="1"/>
-    <w:lsdException w:name="heading 6" w:uiPriority="9" w:qFormat="1"/>
-    <w:lsdException w:name="heading 7" w:uiPriority="9" w:qFormat="1"/>
-    <w:lsdException w:name="heading 8" w:uiPriority="9" w:qFormat="1"/>
-    <w:lsdException w:name="heading 9" w:uiPriority="9" w:qFormat="1"/>
-    <w:lsdException w:name="toc 1" w:uiPriority="39"/>
-    <w:lsdException w:name="toc 2" w:uiPriority="39"/>
-    <w:lsdException w:name="toc 3" w:uiPriority="39"/>
-    <w:lsdException w:name="toc 4" w:uiPriority="39"/>
-    <w:lsdException w:name="toc 5" w:uiPriority="39"/>
-    <w:lsdException w:name="toc 6" w:uiPriority="39"/>
-    <w:lsdException w:name="toc 7" w:uiPriority="39"/>
-    <w:lsdException w:name="toc 8" w:uiPriority="39"/>
-    <w:lsdException w:name="toc 9" w:uiPriority="39"/>
-    <w:lsdException w:name="caption" w:uiPriority="35" w:qFormat="1"/>
-    <w:lsdException w:name="Title" w:semiHidden="0" w:uiPriority="10" w:unhideWhenUsed="0" w:qFormat="1"/>
-    <w:lsdException w:name="Default Paragraph Font" w:uiPriority="1"/>
-    <w:lsdException w:name="Subtitle" w:semiHidden="0" w:uiPriority="11" w:unhideWhenUsed="0" w:qFormat="1"/>
-    <w:lsdException w:name="Strong" w:semiHidden="0" w:uiPriority="22" w:unhideWhenUsed="0" w:qFormat="1"/>
-    <w:lsdException w:name="Emphasis" w:semiHidden="0" w:uiPriority="20" w:unhideWhenUsed="0" w:qFormat="1"/>
-    <w:lsdException w:name="Table Grid" w:semiHidden="0" w:uiPriority="59" w:unhideWhenUsed="0"/>
-    <w:lsdException w:name="Placeholder Text" w:unhideWhenUsed="0"/>
-    <w:lsdException w:name="No Spacing" w:semiHidden="0" w:uiPriority="1" w:unhideWhenUsed="0" w:qFormat="1"/>
-    <w:lsdException w:name="Light Shading" w:semiHidden="0" w:uiPriority="60" w:unhideWhenUsed="0"/>
-    <w:lsdException w:name="Light List" w:semiHidden="0" w:uiPriority="61" w:unhideWhenUsed="0"/>
-    <w:lsdException w:name="Light Grid" w:semiHidden="0" w:uiPriority="62" w:unhideWhenUsed="0"/>
-    <w:lsdException w:name="Medium Shading 1" w:semiHidden="0" w:uiPriority="63" w:unhideWhenUsed="0"/>
-    <w:lsdException w:name="Medium Shading 2" w:semiHidden="0" w:uiPriority="64" w:unhideWhenUsed="0"/>
-    <w:lsdException w:name="Medium List 1" w:semiHidden="0" w:uiPriority="65" w:unhideWhenUsed="0"/>
-    <w:lsdException w:name="Medium List 2" w:semiHidden="0" w:uiPriority="66" w:unhideWhenUsed="0"/>
-    <w:lsdException w:name="Medium Grid 1" w:semiHidden="0" w:uiPriority="67" w:unhideWhenUsed="0"/>
-    <w:lsdException w:name="Medium Grid 2" w:semiHidden="0" w:uiPriority="68" w:unhideWhenUsed="0"/>
-    <w:lsdException w:name="Medium Grid 3" w:semiHidden="0" w:uiPriority="69" w:unhideWhenUsed="0"/>
-    <w:lsdException w:name="Dark List" w:semiHidden="0" w:uiPriority="70" w:unhideWhenUsed="0"/>
-    <w:lsdException w:name="Colorful Shading" w:semiHidden="0" w:uiPriority="71" w:unhideWhenUsed="0"/>
-    <w:lsdException w:name="Colorful List" w:semiHidden="0" w:uiPriority="72" w:unhideWhenUsed="0"/>
-    <w:lsdException w:name="Colorful Grid" w:semiHidden="0" w:uiPriority="73" w:unhideWhenUsed="0"/>
-    <w:lsdException w:name="Light Shading Accent 1" w:semiHidden="0" w:uiPriority="60" w:unhideWhenUsed="0"/>
-    <w:lsdException w:name="Light List Accent 1" w:semiHidden="0" w:uiPriority="61" w:unhideWhenUsed="0"/>
-    <w:lsdException w:name="Light Grid Accent 1" w:semiHidden="0" w:uiPriority="62" w:unhideWhenUsed="0"/>
-    <w:lsdException w:name="Medium Shading 1 Accent 1" w:semiHidden="0" w:uiPriority="63" w:unhideWhenUsed="0"/>
-    <w:lsdException w:name="Medium Shading 2 Accent 1" w:semiHidden="0" w:uiPriority="64" w:unhideWhenUsed="0"/>
-    <w:lsdException w:name="Medium List 1 Accent 1" w:semiHidden="0" w:uiPriority="65" w:unhideWhenUsed="0"/>
-    <w:lsdException w:name="Revision" w:unhideWhenUsed="0"/>
-    <w:lsdException w:name="List Paragraph" w:semiHidden="0" w:uiPriority="34" w:unhideWhenUsed="0" w:qFormat="1"/>
-    <w:lsdException w:name="Quote" w:semiHidden="0" w:uiPriority="29" w:unhideWhenUsed="0" w:qFormat="1"/>
-    <w:lsdException w:name="Intense Quote" w:semiHidden="0" w:uiPriority="30" w:unhideWhenUsed="0" w:qFormat="1"/>
-    <w:lsdException w:name="Medium List 2 Accent 1" w:semiHidden="0" w:uiPriority="66" w:unhideWhenUsed="0"/>
-    <w:lsdException w:name="Medium Grid 1 Accent 1" w:semiHidden="0" w:uiPriority="67" w:unhideWhenUsed="0"/>
-    <w:lsdException w:name="Medium Grid 2 Accent 1" w:semiHidden="0" w:uiPriority="68" w:unhideWhenUsed="0"/>
-    <w:lsdException w:name="Medium Grid 3 Accent 1" w:semiHidden="0" w:uiPriority="69" w:unhideWhenUsed="0"/>
-    <w:lsdException w:name="Dark List Accent 1" w:semiHidden="0" w:uiPriority="70" w:unhideWhenUsed="0"/>
-    <w:lsdException w:name="Colorful Shading Accent 1" w:semiHidden="0" w:uiPriority="71" w:unhideWhenUsed="0"/>
-    <w:lsdException w:name="Colorful List Accent 1" w:semiHidden="0" w:uiPriority="72" w:unhideWhenUsed="0"/>
-    <w:lsdException w:name="Colorful Grid Accent 1" w:semiHidden="0" w:uiPriority="73" w:unhideWhenUsed="0"/>
-    <w:lsdException w:name="Light Shading Accent 2" w:semiHidden="0" w:uiPriority="60" w:unhideWhenUsed="0"/>
-    <w:lsdException w:name="Light List Accent 2" w:semiHidden="0" w:uiPriority="61" w:unhideWhenUsed="0"/>
-    <w:lsdException w:name="Light Grid Accent 2" w:semiHidden="0" w:uiPriority="62" w:unhideWhenUsed="0"/>
-    <w:lsdException w:name="Medium Shading 1 Accent 2" w:semiHidden="0" w:uiPriority="63" w:unhideWhenUsed="0"/>
-    <w:lsdException w:name="Medium Shading 2 Accent 2" w:semiHidden="0" w:uiPriority="64" w:unhideWhenUsed="0"/>
-    <w:lsdException w:name="Medium List 1 Accent 2" w:semiHidden="0" w:uiPriority="65" w:unhideWhenUsed="0"/>
-    <w:lsdException w:name="Medium List 2 Accent 2" w:semiHidden="0" w:uiPriority="66" w:unhideWhenUsed="0"/>
-    <w:lsdException w:name="Medium Grid 1 Accent 2" w:semiHidden="0" w:uiPriority="67" w:unhideWhenUsed="0"/>
-    <w:lsdException w:name="Medium Grid 2 Accent 2" w:semiHidden="0" w:uiPriority="68" w:unhideWhenUsed="0"/>
-    <w:lsdException w:name="Medium Grid 3 Accent 2" w:semiHidden="0" w:uiPriority="69" w:unhideWhenUsed="0"/>
-    <w:lsdException w:name="Dark List Accent 2" w:semiHidden="0" w:uiPriority="70" w:unhideWhenUsed="0"/>
-    <w:lsdException w:name="Colorful Shading Accent 2" w:semiHidden="0" w:uiPriority="71" w:unhideWhenUsed="0"/>
-    <w:lsdException w:name="Colorful List Accent 2" w:semiHidden="0" w:uiPriority="72" w:unhideWhenUsed="0"/>
-    <w:lsdException w:name="Colorful Grid Accent 2" w:semiHidden="0" w:uiPriority="73" w:unhideWhenUsed="0"/>
-    <w:lsdException w:name="Light Shading Accent 3" w:semiHidden="0" w:uiPriority="60" w:unhideWhenUsed="0"/>
-    <w:lsdException w:name="Light List Accent 3" w:semiHidden="0" w:uiPriority="61" w:unhideWhenUsed="0"/>
-    <w:lsdException w:name="Light Grid Accent 3" w:semiHidden="0" w:uiPriority="62" w:unhideWhenUsed="0"/>
-    <w:lsdException w:name="Medium Shading 1 Accent 3" w:semiHidden="0" w:uiPriority="63" w:unhideWhenUsed="0"/>
-    <w:lsdException w:name="Medium Shading 2 Accent 3" w:semiHidden="0" w:uiPriority="64" w:unhideWhenUsed="0"/>
-    <w:lsdException w:name="Medium List 1 Accent 3" w:semiHidden="0" w:uiPriority="65" w:unhideWhenUsed="0"/>
-    <w:lsdException w:name="Medium List 2 Accent 3" w:semiHidden="0" w:uiPriority="66" w:unhideWhenUsed="0"/>
-    <w:lsdException w:name="Medium Grid 1 Accent 3" w:semiHidden="0" w:uiPriority="67" w:unhideWhenUsed="0"/>
-    <w:lsdException w:name="Medium Grid 2 Accent 3" w:semiHidden="0" w:uiPriority="68" w:unhideWhenUsed="0"/>
-    <w:lsdException w:name="Medium Grid 3 Accent 3" w:semiHidden="0" w:uiPriority="69" w:unhideWhenUsed="0"/>
-    <w:lsdException w:name="Dark List Accent 3" w:semiHidden="0" w:uiPriority="70" w:unhideWhenUsed="0"/>
-    <w:lsdException w:name="Colorful Shading Accent 3" w:semiHidden="0" w:uiPriority="71" w:unhideWhenUsed="0"/>
-    <w:lsdException w:name="Colorful List Accent 3" w:semiHidden="0" w:uiPriority="72" w:unhideWhenUsed="0"/>
-    <w:lsdException w:name="Colorful Grid Accent 3" w:semiHidden="0" w:uiPriority="73" w:unhideWhenUsed="0"/>
-    <w:lsdException w:name="Light Shading Accent 4" w:semiHidden="0" w:uiPriority="60" w:unhideWhenUsed="0"/>
-    <w:lsdException w:name="Light List Accent 4" w:semiHidden="0" w:uiPriority="61" w:unhideWhenUsed="0"/>
-    <w:lsdException w:name="Light Grid Accent 4" w:semiHidden="0" w:uiPriority="62" w:unhideWhenUsed="0"/>
-    <w:lsdException w:name="Medium Shading 1 Accent 4" w:semiHidden="0" w:uiPriority="63" w:unhideWhenUsed="0"/>
-    <w:lsdException w:name="Medium Shading 2 Accent 4" w:semiHidden="0" w:uiPriority="64" w:unhideWhenUsed="0"/>
-    <w:lsdException w:name="Medium List 1 Accent 4" w:semiHidden="0" w:uiPriority="65" w:unhideWhenUsed="0"/>
-    <w:lsdException w:name="Medium List 2 Accent 4" w:semiHidden="0" w:uiPriority="66" w:unhideWhenUsed="0"/>
-    <w:lsdException w:name="Medium Grid 1 Accent 4" w:semiHidden="0" w:uiPriority="67" w:unhideWhenUsed="0"/>
-    <w:lsdException w:name="Medium Grid 2 Accent 4" w:semiHidden="0" w:uiPriority="68" w:unhideWhenUsed="0"/>
-    <w:lsdException w:name="Medium Grid 3 Accent 4" w:semiHidden="0" w:uiPriority="69" w:unhideWhenUsed="0"/>
-    <w:lsdException w:name="Dark List Accent 4" w:semiHidden="0" w:uiPriority="70" w:unhideWhenUsed="0"/>
-    <w:lsdException w:name="Colorful Shading Accent 4" w:semiHidden="0" w:uiPriority="71" w:unhideWhenUsed="0"/>
-    <w:lsdException w:name="Colorful List Accent 4" w:semiHidden="0" w:uiPriority="72" w:unhideWhenUsed="0"/>
-    <w:lsdException w:name="Colorful Grid Accent 4" w:semiHidden="0" w:uiPriority="73" w:unhideWhenUsed="0"/>
-    <w:lsdException w:name="Light Shading Accent 5" w:semiHidden="0" w:uiPriority="60" w:unhideWhenUsed="0"/>
-    <w:lsdException w:name="Light List Accent 5" w:semiHidden="0" w:uiPriority="61" w:unhideWhenUsed="0"/>
-    <w:lsdException w:name="Light Grid Accent 5" w:semiHidden="0" w:uiPriority="62" w:unhideWhenUsed="0"/>
-    <w:lsdException w:name="Medium Shading 1 Accent 5" w:semiHidden="0" w:uiPriority="63" w:unhideWhenUsed="0"/>
-    <w:lsdException w:name="Medium Shading 2 Accent 5" w:semiHidden="0" w:uiPriority="64" w:unhideWhenUsed="0"/>
-    <w:lsdException w:name="Medium List 1 Accent 5" w:semiHidden="0" w:uiPriority="65" w:unhideWhenUsed="0"/>
-    <w:lsdException w:name="Medium List 2 Accent 5" w:semiHidden="0" w:uiPriority="66" w:unhideWhenUsed="0"/>
-    <w:lsdException w:name="Medium Grid 1 Accent 5" w:semiHidden="0" w:uiPriority="67" w:unhideWhenUsed="0"/>
-    <w:lsdException w:name="Medium Grid 2 Accent 5" w:semiHidden="0" w:uiPriority="68" w:unhideWhenUsed="0"/>
-    <w:lsdException w:name="Medium Grid 3 Accent 5" w:semiHidden="0" w:uiPriority="69" w:unhideWhenUsed="0"/>
-    <w:lsdException w:name="Dark List Accent 5" w:semiHidden="0" w:uiPriority="70" w:unhideWhenUsed="0"/>
-    <w:lsdException w:name="Colorful Shading Accent 5" w:semiHidden="0" w:uiPriority="71" w:unhideWhenUsed="0"/>
-    <w:lsdException w:name="Colorful List Accent 5" w:semiHidden="0" w:uiPriority="72" w:unhideWhenUsed="0"/>
-    <w:lsdException w:name="Colorful Grid Accent 5" w:semiHidden="0" w:uiPriority="73" w:unhideWhenUsed="0"/>
-    <w:lsdException w:name="Light Shading Accent 6" w:semiHidden="0" w:uiPriority="60" w:unhideWhenUsed="0"/>
-    <w:lsdException w:name="Light List Accent 6" w:semiHidden="0" w:uiPriority="61" w:unhideWhenUsed="0"/>
-    <w:lsdException w:name="Light Grid Accent 6" w:semiHidden="0" w:uiPriority="62" w:unhideWhenUsed="0"/>
-    <w:lsdException w:name="Medium Shading 1 Accent 6" w:semiHidden="0" w:uiPriority="63" w:unhideWhenUsed="0"/>
-    <w:lsdException w:name="Medium Shading 2 Accent 6" w:semiHidden="0" w:uiPriority="64" w:unhideWhenUsed="0"/>
-    <w:lsdException w:name="Medium List 1 Accent 6" w:semiHidden="0" w:uiPriority="65" w:unhideWhenUsed="0"/>
-    <w:lsdException w:name="Medium List 2 Accent 6" w:semiHidden="0" w:uiPriority="66" w:unhideWhenUsed="0"/>
-    <w:lsdException w:name="Medium Grid 1 Accent 6" w:semiHidden="0" w:uiPriority="67" w:unhideWhenUsed="0"/>
-    <w:lsdException w:name="Medium Grid 2 Accent 6" w:semiHidden="0" w:uiPriority="68" w:unhideWhenUsed="0"/>
-    <w:lsdException w:name="Medium Grid 3 Accent 6" w:semiHidden="0" w:uiPriority="69" w:unhideWhenUsed="0"/>
-    <w:lsdException w:name="Dark List Accent 6" w:semiHidden="0" w:uiPriority="70" w:unhideWhenUsed="0"/>
-    <w:lsdException w:name="Colorful Shading Accent 6" w:semiHidden="0" w:uiPriority="71" w:unhideWhenUsed="0"/>
-    <w:lsdException w:name="Colorful List Accent 6" w:semiHidden="0" w:uiPriority="72" w:unhideWhenUsed="0"/>
-    <w:lsdException w:name="Colorful Grid Accent 6" w:semiHidden="0" w:uiPriority="73" w:unhideWhenUsed="0"/>
-    <w:lsdException w:name="Subtle Emphasis" w:semiHidden="0" w:uiPriority="19" w:unhideWhenUsed="0" w:qFormat="1"/>
-    <w:lsdException w:name="Intense Emphasis" w:semiHidden="0" w:uiPriority="21" w:unhideWhenUsed="0" w:qFormat="1"/>
-    <w:lsdException w:name="Subtle Reference" w:semiHidden="0" w:uiPriority="31" w:unhideWhenUsed="0" w:qFormat="1"/>
-    <w:lsdException w:name="Intense Reference" w:semiHidden="0" w:uiPriority="32" w:unhideWhenUsed="0" w:qFormat="1"/>
-    <w:lsdException w:name="Book Title" w:semiHidden="0" w:uiPriority="33" w:unhideWhenUsed="0" w:qFormat="1"/>
-    <w:lsdException w:name="Bibliography" w:uiPriority="37"/>
-    <w:lsdException w:name="TOC Heading" w:uiPriority="39" w:qFormat="1"/>
+  <w:latentStyles w:defLockedState="0" w:defUIPriority="99" w:defSemiHidden="0" w:defUnhideWhenUsed="0" w:defQFormat="0" w:count="374">
+    <w:lsdException w:name="Normal" w:uiPriority="0" w:qFormat="1"/>
+    <w:lsdException w:name="heading 1" w:uiPriority="9" w:qFormat="1"/>
+    <w:lsdException w:name="heading 2" w:semiHidden="1" w:uiPriority="9" w:unhideWhenUsed="1" w:qFormat="1"/>
+    <w:lsdException w:name="heading 3" w:semiHidden="1" w:uiPriority="9" w:unhideWhenUsed="1" w:qFormat="1"/>
+    <w:lsdException w:name="heading 4" w:semiHidden="1" w:uiPriority="9" w:unhideWhenUsed="1" w:qFormat="1"/>
+    <w:lsdException w:name="heading 5" w:semiHidden="1" w:uiPriority="9" w:unhideWhenUsed="1" w:qFormat="1"/>
+    <w:lsdException w:name="heading 6" w:semiHidden="1" w:uiPriority="9" w:unhideWhenUsed="1" w:qFormat="1"/>
+    <w:lsdException w:name="heading 7" w:semiHidden="1" w:uiPriority="9" w:unhideWhenUsed="1" w:qFormat="1"/>
+    <w:lsdException w:name="heading 8" w:semiHidden="1" w:uiPriority="9" w:unhideWhenUsed="1" w:qFormat="1"/>
+    <w:lsdException w:name="heading 9" w:semiHidden="1" w:uiPriority="9" w:unhideWhenUsed="1" w:qFormat="1"/>
+    <w:lsdException w:name="index 1" w:semiHidden="1" w:unhideWhenUsed="1"/>
+    <w:lsdException w:name="index 2" w:semiHidden="1" w:unhideWhenUsed="1"/>
+    <w:lsdException w:name="index 3" w:semiHidden="1" w:unhideWhenUsed="1"/>
+    <w:lsdException w:name="index 4" w:semiHidden="1" w:unhideWhenUsed="1"/>
+    <w:lsdException w:name="index 5" w:semiHidden="1" w:unhideWhenUsed="1"/>
+    <w:lsdException w:name="index 6" w:semiHidden="1" w:unhideWhenUsed="1"/>
+    <w:lsdException w:name="index 7" w:semiHidden="1" w:unhideWhenUsed="1"/>
+    <w:lsdException w:name="index 8" w:semiHidden="1" w:unhideWhenUsed="1"/>
+    <w:lsdException w:name="index 9" w:semiHidden="1" w:unhideWhenUsed="1"/>
+    <w:lsdException w:name="toc 1" w:semiHidden="1" w:uiPriority="39" w:unhideWhenUsed="1"/>
+    <w:lsdException w:name="toc 2" w:semiHidden="1" w:uiPriority="39" w:unhideWhenUsed="1"/>
+    <w:lsdException w:name="toc 3" w:semiHidden="1" w:uiPriority="39" w:unhideWhenUsed="1"/>
+    <w:lsdException w:name="toc 4" w:semiHidden="1" w:uiPriority="39" w:unhideWhenUsed="1"/>
+    <w:lsdException w:name="toc 5" w:semiHidden="1" w:uiPriority="39" w:unhideWhenUsed="1"/>
+    <w:lsdException w:name="toc 6" w:semiHidden="1" w:uiPriority="39" w:unhideWhenUsed="1"/>
+    <w:lsdException w:name="toc 7" w:semiHidden="1" w:uiPriority="39" w:unhideWhenUsed="1"/>
+    <w:lsdException w:name="toc 8" w:semiHidden="1" w:uiPriority="39" w:unhideWhenUsed="1"/>
+    <w:lsdException w:name="toc 9" w:semiHidden="1" w:uiPriority="39" w:unhideWhenUsed="1"/>
+    <w:lsdException w:name="Normal Indent" w:semiHidden="1" w:unhideWhenUsed="1"/>
+    <w:lsdException w:name="footnote text" w:semiHidden="1" w:unhideWhenUsed="1"/>
+    <w:lsdException w:name="annotation text" w:semiHidden="1" w:unhideWhenUsed="1"/>
+    <w:lsdException w:name="header" w:semiHidden="1" w:unhideWhenUsed="1"/>
+    <w:lsdException w:name="footer" w:semiHidden="1" w:unhideWhenUsed="1"/>
+    <w:lsdException w:name="index heading" w:semiHidden="1" w:unhideWhenUsed="1"/>
+    <w:lsdException w:name="caption" w:semiHidden="1" w:uiPriority="35" w:unhideWhenUsed="1" w:qFormat="1"/>
+    <w:lsdException w:name="table of figures" w:semiHidden="1" w:unhideWhenUsed="1"/>
+    <w:lsdException w:name="envelope address" w:semiHidden="1" w:unhideWhenUsed="1"/>
+    <w:lsdException w:name="envelope return" w:semiHidden="1" w:unhideWhenUsed="1"/>
+    <w:lsdException w:name="footnote reference" w:semiHidden="1" w:unhideWhenUsed="1"/>
+    <w:lsdException w:name="annotation reference" w:semiHidden="1" w:unhideWhenUsed="1"/>
+    <w:lsdException w:name="line number" w:semiHidden="1" w:unhideWhenUsed="1"/>
+    <w:lsdException w:name="page number" w:semiHidden="1" w:unhideWhenUsed="1"/>
+    <w:lsdException w:name="endnote reference" w:semiHidden="1" w:unhideWhenUsed="1"/>
+    <w:lsdException w:name="endnote text" w:semiHidden="1" w:unhideWhenUsed="1"/>
+    <w:lsdException w:name="table of authorities" w:semiHidden="1" w:unhideWhenUsed="1"/>
+    <w:lsdException w:name="macro" w:semiHidden="1" w:unhideWhenUsed="1"/>
+    <w:lsdException w:name="toa heading" w:semiHidden="1" w:unhideWhenUsed="1"/>
+    <w:lsdException w:name="List" w:semiHidden="1" w:unhideWhenUsed="1"/>
+    <w:lsdException w:name="List Bullet" w:semiHidden="1" w:unhideWhenUsed="1"/>
+    <w:lsdException w:name="List Number" w:semiHidden="1" w:unhideWhenUsed="1"/>
+    <w:lsdException w:name="List 2" w:semiHidden="1" w:unhideWhenUsed="1"/>
+    <w:lsdException w:name="List 3" w:semiHidden="1" w:unhideWhenUsed="1"/>
+    <w:lsdException w:name="List 4" w:semiHidden="1" w:unhideWhenUsed="1"/>
+    <w:lsdException w:name="List 5" w:semiHidden="1" w:unhideWhenUsed="1"/>
+    <w:lsdException w:name="List Bullet 2" w:semiHidden="1" w:unhideWhenUsed="1"/>
+    <w:lsdException w:name="List Bullet 3" w:semiHidden="1" w:unhideWhenUsed="1"/>
+    <w:lsdException w:name="List Bullet 4" w:semiHidden="1" w:unhideWhenUsed="1"/>
+    <w:lsdException w:name="List Bullet 5" w:semiHidden="1" w:unhideWhenUsed="1"/>
+    <w:lsdException w:name="List Number 2" w:semiHidden="1" w:unhideWhenUsed="1"/>
+    <w:lsdException w:name="List Number 3" w:semiHidden="1" w:unhideWhenUsed="1"/>
+    <w:lsdException w:name="List Number 4" w:semiHidden="1" w:unhideWhenUsed="1"/>
+    <w:lsdException w:name="List Number 5" w:semiHidden="1" w:unhideWhenUsed="1"/>
+    <w:lsdException w:name="Title" w:uiPriority="10" w:qFormat="1"/>
+    <w:lsdException w:name="Closing" w:semiHidden="1" w:unhideWhenUsed="1"/>
+    <w:lsdException w:name="Signature" w:semiHidden="1" w:unhideWhenUsed="1"/>
+    <w:lsdException w:name="Default Paragraph Font" w:semiHidden="1" w:uiPriority="1" w:unhideWhenUsed="1"/>
+    <w:lsdException w:name="Body Text" w:semiHidden="1" w:unhideWhenUsed="1"/>
+    <w:lsdException w:name="Body Text Indent" w:semiHidden="1" w:unhideWhenUsed="1"/>
+    <w:lsdException w:name="List Continue" w:semiHidden="1" w:unhideWhenUsed="1"/>
+    <w:lsdException w:name="List Continue 2" w:semiHidden="1" w:unhideWhenUsed="1"/>
+    <w:lsdException w:name="List Continue 3" w:semiHidden="1" w:unhideWhenUsed="1"/>
+    <w:lsdException w:name="List Continue 4" w:semiHidden="1" w:unhideWhenUsed="1"/>
+    <w:lsdException w:name="List Continue 5" w:semiHidden="1" w:unhideWhenUsed="1"/>
+    <w:lsdException w:name="Message Header" w:semiHidden="1" w:unhideWhenUsed="1"/>
+    <w:lsdException w:name="Subtitle" w:uiPriority="11" w:qFormat="1"/>
+    <w:lsdException w:name="Salutation" w:semiHidden="1" w:unhideWhenUsed="1"/>
+    <w:lsdException w:name="Date" w:semiHidden="1" w:unhideWhenUsed="1"/>
+    <w:lsdException w:name="Body Text First Indent" w:semiHidden="1" w:unhideWhenUsed="1"/>
+    <w:lsdException w:name="Body Text First Indent 2" w:semiHidden="1" w:unhideWhenUsed="1"/>
+    <w:lsdException w:name="Note Heading" w:semiHidden="1" w:unhideWhenUsed="1"/>
+    <w:lsdException w:name="Body Text 2" w:semiHidden="1" w:unhideWhenUsed="1"/>
+    <w:lsdException w:name="Body Text 3" w:semiHidden="1" w:unhideWhenUsed="1"/>
+    <w:lsdException w:name="Body Text Indent 2" w:semiHidden="1" w:unhideWhenUsed="1"/>
+    <w:lsdException w:name="Body Text Indent 3" w:semiHidden="1" w:unhideWhenUsed="1"/>
+    <w:lsdException w:name="Block Text" w:semiHidden="1" w:unhideWhenUsed="1"/>
+    <w:lsdException w:name="Hyperlink" w:semiHidden="1" w:unhideWhenUsed="1"/>
+    <w:lsdException w:name="FollowedHyperlink" w:semiHidden="1" w:unhideWhenUsed="1"/>
+    <w:lsdException w:name="Strong" w:uiPriority="22" w:qFormat="1"/>
+    <w:lsdException w:name="Emphasis" w:uiPriority="20" w:qFormat="1"/>
+    <w:lsdException w:name="Document Map" w:semiHidden="1" w:unhideWhenUsed="1"/>
+    <w:lsdException w:name="Plain Text" w:semiHidden="1" w:unhideWhenUsed="1"/>
+    <w:lsdException w:name="E-mail Signature" w:semiHidden="1" w:unhideWhenUsed="1"/>
+    <w:lsdException w:name="HTML Top of Form" w:semiHidden="1" w:unhideWhenUsed="1"/>
+    <w:lsdException w:name="HTML Bottom of Form" w:semiHidden="1" w:unhideWhenUsed="1"/>
+    <w:lsdException w:name="Normal (Web)" w:semiHidden="1" w:unhideWhenUsed="1"/>
+    <w:lsdException w:name="HTML Acronym" w:semiHidden="1" w:unhideWhenUsed="1"/>
+    <w:lsdException w:name="HTML Address" w:semiHidden="1" w:unhideWhenUsed="1"/>
+    <w:lsdException w:name="HTML Cite" w:semiHidden="1" w:unhideWhenUsed="1"/>
+    <w:lsdException w:name="HTML Code" w:semiHidden="1" w:unhideWhenUsed="1"/>
+    <w:lsdException w:name="HTML Definition" w:semiHidden="1" w:unhideWhenUsed="1"/>
+    <w:lsdException w:name="HTML Keyboard" w:semiHidden="1" w:unhideWhenUsed="1"/>
+    <w:lsdException w:name="HTML Preformatted" w:semiHidden="1" w:unhideWhenUsed="1"/>
+    <w:lsdException w:name="HTML Sample" w:semiHidden="1" w:unhideWhenUsed="1"/>
+    <w:lsdException w:name="HTML Typewriter" w:semiHidden="1" w:unhideWhenUsed="1"/>
+    <w:lsdException w:name="HTML Variable" w:semiHidden="1" w:unhideWhenUsed="1"/>
+    <w:lsdException w:name="Normal Table" w:semiHidden="1" w:unhideWhenUsed="1"/>
+    <w:lsdException w:name="annotation subject" w:semiHidden="1" w:unhideWhenUsed="1"/>
+    <w:lsdException w:name="No List" w:semiHidden="1" w:unhideWhenUsed="1"/>
+    <w:lsdException w:name="Outline List 1" w:semiHidden="1" w:unhideWhenUsed="1"/>
+    <w:lsdException w:name="Outline List 2" w:semiHidden="1" w:unhideWhenUsed="1"/>
+    <w:lsdException w:name="Outline List 3" w:semiHidden="1" w:unhideWhenUsed="1"/>
+    <w:lsdException w:name="Table Simple 1" w:semiHidden="1" w:unhideWhenUsed="1"/>
+    <w:lsdException w:name="Table Simple 2" w:semiHidden="1" w:unhideWhenUsed="1"/>
+    <w:lsdException w:name="Table Simple 3" w:semiHidden="1" w:unhideWhenUsed="1"/>
+    <w:lsdException w:name="Table Classic 1" w:semiHidden="1" w:unhideWhenUsed="1"/>
+    <w:lsdException w:name="Table Classic 2" w:semiHidden="1" w:unhideWhenUsed="1"/>
+    <w:lsdException w:name="Table Classic 3" w:semiHidden="1" w:unhideWhenUsed="1"/>
+    <w:lsdException w:name="Table Classic 4" w:semiHidden="1" w:unhideWhenUsed="1"/>
+    <w:lsdException w:name="Table Colorful 1" w:semiHidden="1" w:unhideWhenUsed="1"/>
+    <w:lsdException w:name="Table Colorful 2" w:semiHidden="1" w:unhideWhenUsed="1"/>
+    <w:lsdException w:name="Table Colorful 3" w:semiHidden="1" w:unhideWhenUsed="1"/>
+    <w:lsdException w:name="Table Columns 1" w:semiHidden="1" w:unhideWhenUsed="1"/>
+    <w:lsdException w:name="Table Columns 2" w:semiHidden="1" w:unhideWhenUsed="1"/>
+    <w:lsdException w:name="Table Columns 3" w:semiHidden="1" w:unhideWhenUsed="1"/>
+    <w:lsdException w:name="Table Columns 4" w:semiHidden="1" w:unhideWhenUsed="1"/>
+    <w:lsdException w:name="Table Columns 5" w:semiHidden="1" w:unhideWhenUsed="1"/>
+    <w:lsdException w:name="Table Grid 1" w:semiHidden="1" w:unhideWhenUsed="1"/>
+    <w:lsdException w:name="Table Grid 2" w:semiHidden="1" w:unhideWhenUsed="1"/>
+    <w:lsdException w:name="Table Grid 3" w:semiHidden="1" w:unhideWhenUsed="1"/>
+    <w:lsdException w:name="Table Grid 4" w:semiHidden="1" w:unhideWhenUsed="1"/>
+    <w:lsdException w:name="Table Grid 5" w:semiHidden="1" w:unhideWhenUsed="1"/>
+    <w:lsdException w:name="Table Grid 6" w:semiHidden="1" w:unhideWhenUsed="1"/>
+    <w:lsdException w:name="Table Grid 7" w:semiHidden="1" w:unhideWhenUsed="1"/>
+    <w:lsdException w:name="Table Grid 8" w:semiHidden="1" w:unhideWhenUsed="1"/>
+    <w:lsdException w:name="Table List 1" w:semiHidden="1" w:unhideWhenUsed="1"/>
+    <w:lsdException w:name="Table List 2" w:semiHidden="1" w:unhideWhenUsed="1"/>
+    <w:lsdException w:name="Table List 3" w:semiHidden="1" w:unhideWhenUsed="1"/>
+    <w:lsdException w:name="Table List 4" w:semiHidden="1" w:unhideWhenUsed="1"/>
+    <w:lsdException w:name="Table List 5" w:semiHidden="1" w:unhideWhenUsed="1"/>
+    <w:lsdException w:name="Table List 6" w:semiHidden="1" w:unhideWhenUsed="1"/>
+    <w:lsdException w:name="Table List 7" w:semiHidden="1" w:unhideWhenUsed="1"/>
+    <w:lsdException w:name="Table List 8" w:semiHidden="1" w:unhideWhenUsed="1"/>
+    <w:lsdException w:name="Table 3D effects 1" w:semiHidden="1" w:unhideWhenUsed="1"/>
+    <w:lsdException w:name="Table 3D effects 2" w:semiHidden="1" w:unhideWhenUsed="1"/>
+    <w:lsdException w:name="Table 3D effects 3" w:semiHidden="1" w:unhideWhenUsed="1"/>
+    <w:lsdException w:name="Table Contemporary" w:semiHidden="1" w:unhideWhenUsed="1"/>
+    <w:lsdException w:name="Table Elegant" w:semiHidden="1" w:unhideWhenUsed="1"/>
+    <w:lsdException w:name="Table Professional" w:semiHidden="1" w:unhideWhenUsed="1"/>
+    <w:lsdException w:name="Table Subtle 1" w:semiHidden="1" w:unhideWhenUsed="1"/>
+    <w:lsdException w:name="Table Subtle 2" w:semiHidden="1" w:unhideWhenUsed="1"/>
+    <w:lsdException w:name="Table Web 1" w:semiHidden="1" w:unhideWhenUsed="1"/>
+    <w:lsdException w:name="Table Web 2" w:semiHidden="1" w:unhideWhenUsed="1"/>
+    <w:lsdException w:name="Table Web 3" w:semiHidden="1" w:unhideWhenUsed="1"/>
+    <w:lsdException w:name="Balloon Text" w:semiHidden="1" w:unhideWhenUsed="1"/>
+    <w:lsdException w:name="Table Grid" w:semiHidden="1" w:uiPriority="59" w:unhideWhenUsed="1"/>
+    <w:lsdException w:name="Table Theme" w:semiHidden="1" w:unhideWhenUsed="1"/>
+    <w:lsdException w:name="Placeholder Text" w:semiHidden="1"/>
+    <w:lsdException w:name="No Spacing" w:uiPriority="1" w:qFormat="1"/>
+    <w:lsdException w:name="Light Shading" w:uiPriority="60"/>
+    <w:lsdException w:name="Light List" w:uiPriority="61"/>
+    <w:lsdException w:name="Light Grid" w:uiPriority="62"/>
+    <w:lsdException w:name="Medium Shading 1" w:uiPriority="63"/>
+    <w:lsdException w:name="Medium Shading 2" w:uiPriority="64"/>
+    <w:lsdException w:name="Medium List 1" w:uiPriority="65"/>
+    <w:lsdException w:name="Medium List 2" w:uiPriority="66"/>
+    <w:lsdException w:name="Medium Grid 1" w:uiPriority="67"/>
+    <w:lsdException w:name="Medium Grid 2" w:uiPriority="68"/>
+    <w:lsdException w:name="Medium Grid 3" w:uiPriority="69"/>
+    <w:lsdException w:name="Dark List" w:uiPriority="70"/>
+    <w:lsdException w:name="Colorful Shading" w:uiPriority="71"/>
+    <w:lsdException w:name="Colorful List" w:uiPriority="72"/>
+    <w:lsdException w:name="Colorful Grid" w:uiPriority="73"/>
+    <w:lsdException w:name="Light Shading Accent 1" w:uiPriority="60"/>
+    <w:lsdException w:name="Light List Accent 1" w:uiPriority="61"/>
+    <w:lsdException w:name="Light Grid Accent 1" w:uiPriority="62"/>
+    <w:lsdException w:name="Medium Shading 1 Accent 1" w:uiPriority="63"/>
+    <w:lsdException w:name="Medium Shading 2 Accent 1" w:uiPriority="64"/>
+    <w:lsdException w:name="Medium List 1 Accent 1" w:uiPriority="65"/>
+    <w:lsdException w:name="Revision" w:semiHidden="1"/>
+    <w:lsdException w:name="List Paragraph" w:uiPriority="34" w:qFormat="1"/>
+    <w:lsdException w:name="Quote" w:uiPriority="29" w:qFormat="1"/>
+    <w:lsdException w:name="Intense Quote" w:uiPriority="30" w:qFormat="1"/>
+    <w:lsdException w:name="Medium List 2 Accent 1" w:uiPriority="66"/>
+    <w:lsdException w:name="Medium Grid 1 Accent 1" w:uiPriority="67"/>
+    <w:lsdException w:name="Medium Grid 2 Accent 1" w:uiPriority="68"/>
+    <w:lsdException w:name="Medium Grid 3 Accent 1" w:uiPriority="69"/>
+    <w:lsdException w:name="Dark List Accent 1" w:uiPriority="70"/>
+    <w:lsdException w:name="Colorful Shading Accent 1" w:uiPriority="71"/>
+    <w:lsdException w:name="Colorful List Accent 1" w:uiPriority="72"/>
+    <w:lsdException w:name="Colorful Grid Accent 1" w:uiPriority="73"/>
+    <w:lsdException w:name="Light Shading Accent 2" w:uiPriority="60"/>
+    <w:lsdException w:name="Light List Accent 2" w:uiPriority="61"/>
+    <w:lsdException w:name="Light Grid Accent 2" w:uiPriority="62"/>
+    <w:lsdException w:name="Medium Shading 1 Accent 2" w:uiPriority="63"/>
+    <w:lsdException w:name="Medium Shading 2 Accent 2" w:uiPriority="64"/>
+    <w:lsdException w:name="Medium List 1 Accent 2" w:uiPriority="65"/>
+    <w:lsdException w:name="Medium List 2 Accent 2" w:uiPriority="66"/>
+    <w:lsdException w:name="Medium Grid 1 Accent 2" w:uiPriority="67"/>
+    <w:lsdException w:name="Medium Grid 2 Accent 2" w:uiPriority="68"/>
+    <w:lsdException w:name="Medium Grid 3 Accent 2" w:uiPriority="69"/>
+    <w:lsdException w:name="Dark List Accent 2" w:uiPriority="70"/>
+    <w:lsdException w:name="Colorful Shading Accent 2" w:uiPriority="71"/>
+    <w:lsdException w:name="Colorful List Accent 2" w:uiPriority="72"/>
+    <w:lsdException w:name="Colorful Grid Accent 2" w:uiPriority="73"/>
+    <w:lsdException w:name="Light Shading Accent 3" w:uiPriority="60"/>
+    <w:lsdException w:name="Light List Accent 3" w:uiPriority="61"/>
+    <w:lsdException w:name="Light Grid Accent 3" w:uiPriority="62"/>
+    <w:lsdException w:name="Medium Shading 1 Accent 3" w:uiPriority="63"/>
+    <w:lsdException w:name="Medium Shading 2 Accent 3" w:uiPriority="64"/>
+    <w:lsdException w:name="Medium List 1 Accent 3" w:uiPriority="65"/>
+    <w:lsdException w:name="Medium List 2 Accent 3" w:uiPriority="66"/>
+    <w:lsdException w:name="Medium Grid 1 Accent 3" w:uiPriority="67"/>
+    <w:lsdException w:name="Medium Grid 2 Accent 3" w:uiPriority="68"/>
+    <w:lsdException w:name="Medium Grid 3 Accent 3" w:uiPriority="69"/>
+    <w:lsdException w:name="Dark List Accent 3" w:uiPriority="70"/>
+    <w:lsdException w:name="Colorful Shading Accent 3" w:uiPriority="71"/>
+    <w:lsdException w:name="Colorful List Accent 3" w:uiPriority="72"/>
+    <w:lsdException w:name="Colorful Grid Accent 3" w:uiPriority="73"/>
+    <w:lsdException w:name="Light Shading Accent 4" w:uiPriority="60"/>
+    <w:lsdException w:name="Light List Accent 4" w:uiPriority="61"/>
+    <w:lsdException w:name="Light Grid Accent 4" w:uiPriority="62"/>
+    <w:lsdException w:name="Medium Shading 1 Accent 4" w:uiPriority="63"/>
+    <w:lsdException w:name="Medium Shading 2 Accent 4" w:uiPriority="64"/>
+    <w:lsdException w:name="Medium List 1 Accent 4" w:uiPriority="65"/>
+    <w:lsdException w:name="Medium List 2 Accent 4" w:uiPriority="66"/>
+    <w:lsdException w:name="Medium Grid 1 Accent 4" w:uiPriority="67"/>
+    <w:lsdException w:name="Medium Grid 2 Accent 4" w:uiPriority="68"/>
+    <w:lsdException w:name="Medium Grid 3 Accent 4" w:uiPriority="69"/>
+    <w:lsdException w:name="Dark List Accent 4" w:uiPriority="70"/>
+    <w:lsdException w:name="Colorful Shading Accent 4" w:uiPriority="71"/>
+    <w:lsdException w:name="Colorful List Accent 4" w:uiPriority="72"/>
+    <w:lsdException w:name="Colorful Grid Accent 4" w:uiPriority="73"/>
+    <w:lsdException w:name="Light Shading Accent 5" w:uiPriority="60"/>
+    <w:lsdException w:name="Light List Accent 5" w:uiPriority="61"/>
+    <w:lsdException w:name="Light Grid Accent 5" w:uiPriority="62"/>
+    <w:lsdException w:name="Medium Shading 1 Accent 5" w:uiPriority="63"/>
+    <w:lsdException w:name="Medium Shading 2 Accent 5" w:uiPriority="64"/>
+    <w:lsdException w:name="Medium List 1 Accent 5" w:uiPriority="65"/>
+    <w:lsdException w:name="Medium List 2 Accent 5" w:uiPriority="66"/>
+    <w:lsdException w:name="Medium Grid 1 Accent 5" w:uiPriority="67"/>
+    <w:lsdException w:name="Medium Grid 2 Accent 5" w:uiPriority="68"/>
+    <w:lsdException w:name="Medium Grid 3 Accent 5" w:uiPriority="69"/>
+    <w:lsdException w:name="Dark List Accent 5" w:uiPriority="70"/>
+    <w:lsdException w:name="Colorful Shading Accent 5" w:uiPriority="71"/>
+    <w:lsdException w:name="Colorful List Accent 5" w:uiPriority="72"/>
+    <w:lsdException w:name="Colorful Grid Accent 5" w:uiPriority="73"/>
+    <w:lsdException w:name="Light Shading Accent 6" w:uiPriority="60"/>
+    <w:lsdException w:name="Light List Accent 6" w:uiPriority="61"/>
+    <w:lsdException w:name="Light Grid Accent 6" w:uiPriority="62"/>
+    <w:lsdException w:name="Medium Shading 1 Accent 6" w:uiPriority="63"/>
+    <w:lsdException w:name="Medium Shading 2 Accent 6" w:uiPriority="64"/>
+    <w:lsdException w:name="Medium List 1 Accent 6" w:uiPriority="65"/>
+    <w:lsdException w:name="Medium List 2 Accent 6" w:uiPriority="66"/>
+    <w:lsdException w:name="Medium Grid 1 Accent 6" w:uiPriority="67"/>
+    <w:lsdException w:name="Medium Grid 2 Accent 6" w:uiPriority="68"/>
+    <w:lsdException w:name="Medium Grid 3 Accent 6" w:uiPriority="69"/>
+    <w:lsdException w:name="Dark List Accent 6" w:uiPriority="70"/>
+    <w:lsdException w:name="Colorful Shading Accent 6" w:uiPriority="71"/>
+    <w:lsdException w:name="Colorful List Accent 6" w:uiPriority="72"/>
+    <w:lsdException w:name="Colorful Grid Accent 6" w:uiPriority="73"/>
+    <w:lsdException w:name="Subtle Emphasis" w:uiPriority="19" w:qFormat="1"/>
+    <w:lsdException w:name="Intense Emphasis" w:uiPriority="21" w:qFormat="1"/>
+    <w:lsdException w:name="Subtle Reference" w:uiPriority="31" w:qFormat="1"/>
+    <w:lsdException w:name="Intense Reference" w:uiPriority="32" w:qFormat="1"/>
+    <w:lsdException w:name="Book Title" w:uiPriority="33" w:qFormat="1"/>
+    <w:lsdException w:name="Bibliography" w:semiHidden="1" w:uiPriority="37" w:unhideWhenUsed="1"/>
+    <w:lsdException w:name="TOC Heading" w:semiHidden="1" w:uiPriority="39" w:unhideWhenUsed="1" w:qFormat="1"/>
+    <w:lsdException w:name="Plain Table 1" w:uiPriority="41"/>
+    <w:lsdException w:name="Plain Table 2" w:uiPriority="42"/>
+    <w:lsdException w:name="Plain Table 3" w:uiPriority="43"/>
+    <w:lsdException w:name="Plain Table 4" w:uiPriority="44"/>
+    <w:lsdException w:name="Plain Table 5" w:uiPriority="45"/>
+    <w:lsdException w:name="Grid Table Light" w:uiPriority="40"/>
+    <w:lsdException w:name="Grid Table 1 Light" w:uiPriority="46"/>
+    <w:lsdException w:name="Grid Table 2" w:uiPriority="47"/>
+    <w:lsdException w:name="Grid Table 3" w:uiPriority="48"/>
+    <w:lsdException w:name="Grid Table 4" w:uiPriority="49"/>
+    <w:lsdException w:name="Grid Table 5 Dark" w:uiPriority="50"/>
+    <w:lsdException w:name="Grid Table 6 Colorful" w:uiPriority="51"/>
+    <w:lsdException w:name="Grid Table 7 Colorful" w:uiPriority="52"/>
+    <w:lsdException w:name="Grid Table 1 Light Accent 1" w:uiPriority="46"/>
+    <w:lsdException w:name="Grid Table 2 Accent 1" w:uiPriority="47"/>
+    <w:lsdException w:name="Grid Table 3 Accent 1" w:uiPriority="48"/>
+    <w:lsdException w:name="Grid Table 4 Accent 1" w:uiPriority="49"/>
+    <w:lsdException w:name="Grid Table 5 Dark Accent 1" w:uiPriority="50"/>
+    <w:lsdException w:name="Grid Table 6 Colorful Accent 1" w:uiPriority="51"/>
+    <w:lsdException w:name="Grid Table 7 Colorful Accent 1" w:uiPriority="52"/>
+    <w:lsdException w:name="Grid Table 1 Light Accent 2" w:uiPriority="46"/>
+    <w:lsdException w:name="Grid Table 2 Accent 2" w:uiPriority="47"/>
+    <w:lsdException w:name="Grid Table 3 Accent 2" w:uiPriority="48"/>
+    <w:lsdException w:name="Grid Table 4 Accent 2" w:uiPriority="49"/>
+    <w:lsdException w:name="Grid Table 5 Dark Accent 2" w:uiPriority="50"/>
+    <w:lsdException w:name="Grid Table 6 Colorful Accent 2" w:uiPriority="51"/>
+    <w:lsdException w:name="Grid Table 7 Colorful Accent 2" w:uiPriority="52"/>
+    <w:lsdException w:name="Grid Table 1 Light Accent 3" w:uiPriority="46"/>
+    <w:lsdException w:name="Grid Table 2 Accent 3" w:uiPriority="47"/>
+    <w:lsdException w:name="Grid Table 3 Accent 3" w:uiPriority="48"/>
+    <w:lsdException w:name="Grid Table 4 Accent 3" w:uiPriority="49"/>
+    <w:lsdException w:name="Grid Table 5 Dark Accent 3" w:uiPriority="50"/>
+    <w:lsdException w:name="Grid Table 6 Colorful Accent 3" w:uiPriority="51"/>
+    <w:lsdException w:name="Grid Table 7 Colorful Accent 3" w:uiPriority="52"/>
+    <w:lsdException w:name="Grid Table 1 Light Accent 4" w:uiPriority="46"/>
+    <w:lsdException w:name="Grid Table 2 Accent 4" w:uiPriority="47"/>
+    <w:lsdException w:name="Grid Table 3 Accent 4" w:uiPriority="48"/>
+    <w:lsdException w:name="Grid Table 4 Accent 4" w:uiPriority="49"/>
+    <w:lsdException w:name="Grid Table 5 Dark Accent 4" w:uiPriority="50"/>
+    <w:lsdException w:name="Grid Table 6 Colorful Accent 4" w:uiPriority="51"/>
+    <w:lsdException w:name="Grid Table 7 Colorful Accent 4" w:uiPriority="52"/>
+    <w:lsdException w:name="Grid Table 1 Light Accent 5" w:uiPriority="46"/>
+    <w:lsdException w:name="Grid Table 2 Accent 5" w:uiPriority="47"/>
+    <w:lsdException w:name="Grid Table 3 Accent 5" w:uiPriority="48"/>
+    <w:lsdException w:name="Grid Table 4 Accent 5" w:uiPriority="49"/>
+    <w:lsdException w:name="Grid Table 5 Dark Accent 5" w:uiPriority="50"/>
+    <w:lsdException w:name="Grid Table 6 Colorful Accent 5" w:uiPriority="51"/>
+    <w:lsdException w:name="Grid Table 7 Colorful Accent 5" w:uiPriority="52"/>
+    <w:lsdException w:name="Grid Table 1 Light Accent 6" w:uiPriority="46"/>
+    <w:lsdException w:name="Grid Table 2 Accent 6" w:uiPriority="47"/>
+    <w:lsdException w:name="Grid Table 3 Accent 6" w:uiPriority="48"/>
+    <w:lsdException w:name="Grid Table 4 Accent 6" w:uiPriority="49"/>
+    <w:lsdException w:name="Grid Table 5 Dark Accent 6" w:uiPriority="50"/>
+    <w:lsdException w:name="Grid Table 6 Colorful Accent 6" w:uiPriority="51"/>
+    <w:lsdException w:name="Grid Table 7 Colorful Accent 6" w:uiPriority="52"/>
+    <w:lsdException w:name="List Table 1 Light" w:uiPriority="46"/>
+    <w:lsdException w:name="List Table 2" w:uiPriority="47"/>
+    <w:lsdException w:name="List Table 3" w:uiPriority="48"/>
+    <w:lsdException w:name="List Table 4" w:uiPriority="49"/>
+    <w:lsdException w:name="List Table 5 Dark" w:uiPriority="50"/>
+    <w:lsdException w:name="List Table 6 Colorful" w:uiPriority="51"/>
+    <w:lsdException w:name="List Table 7 Colorful" w:uiPriority="52"/>
+    <w:lsdException w:name="List Table 1 Light Accent 1" w:uiPriority="46"/>
+    <w:lsdException w:name="List Table 2 Accent 1" w:uiPriority="47"/>
+    <w:lsdException w:name="List Table 3 Accent 1" w:uiPriority="48"/>
+    <w:lsdException w:name="List Table 4 Accent 1" w:uiPriority="49"/>
+    <w:lsdException w:name="List Table 5 Dark Accent 1" w:uiPriority="50"/>
+    <w:lsdException w:name="List Table 6 Colorful Accent 1" w:uiPriority="51"/>
+    <w:lsdException w:name="List Table 7 Colorful Accent 1" w:uiPriority="52"/>
+    <w:lsdException w:name="List Table 1 Light Accent 2" w:uiPriority="46"/>
+    <w:lsdException w:name="List Table 2 Accent 2" w:uiPriority="47"/>
+    <w:lsdException w:name="List Table 3 Accent 2" w:uiPriority="48"/>
+    <w:lsdException w:name="List Table 4 Accent 2" w:uiPriority="49"/>
+    <w:lsdException w:name="List Table 5 Dark Accent 2" w:uiPriority="50"/>
+    <w:lsdException w:name="List Table 6 Colorful Accent 2" w:uiPriority="51"/>
+    <w:lsdException w:name="List Table 7 Colorful Accent 2" w:uiPriority="52"/>
+    <w:lsdException w:name="List Table 1 Light Accent 3" w:uiPriority="46"/>
+    <w:lsdException w:name="List Table 2 Accent 3" w:uiPriority="47"/>
+    <w:lsdException w:name="List Table 3 Accent 3" w:uiPriority="48"/>
+    <w:lsdException w:name="List Table 4 Accent 3" w:uiPriority="49"/>
+    <w:lsdException w:name="List Table 5 Dark Accent 3" w:uiPriority="50"/>
+    <w:lsdException w:name="List Table 6 Colorful Accent 3" w:uiPriority="51"/>
+    <w:lsdException w:name="List Table 7 Colorful Accent 3" w:uiPriority="52"/>
+    <w:lsdException w:name="List Table 1 Light Accent 4" w:uiPriority="46"/>
+    <w:lsdException w:name="List Table 2 Accent 4" w:uiPriority="47"/>
+    <w:lsdException w:name="List Table 3 Accent 4" w:uiPriority="48"/>
+    <w:lsdException w:name="List Table 4 Accent 4" w:uiPriority="49"/>
+    <w:lsdException w:name="List Table 5 Dark Accent 4" w:uiPriority="50"/>
+    <w:lsdException w:name="List Table 6 Colorful Accent 4" w:uiPriority="51"/>
+    <w:lsdException w:name="List Table 7 Colorful Accent 4" w:uiPriority="52"/>
+    <w:lsdException w:name="List Table 1 Light Accent 5" w:uiPriority="46"/>
+    <w:lsdException w:name="List Table 2 Accent 5" w:uiPriority="47"/>
+    <w:lsdException w:name="List Table 3 Accent 5" w:uiPriority="48"/>
+    <w:lsdException w:name="List Table 4 Accent 5" w:uiPriority="49"/>
+    <w:lsdException w:name="List Table 5 Dark Accent 5" w:uiPriority="50"/>
+    <w:lsdException w:name="List Table 6 Colorful Accent 5" w:uiPriority="51"/>
+    <w:lsdException w:name="List Table 7 Colorful Accent 5" w:uiPriority="52"/>
+    <w:lsdException w:name="List Table 1 Light Accent 6" w:uiPriority="46"/>
+    <w:lsdException w:name="List Table 2 Accent 6" w:uiPriority="47"/>
+    <w:lsdException w:name="List Table 3 Accent 6" w:uiPriority="48"/>
+    <w:lsdException w:name="List Table 4 Accent 6" w:uiPriority="49"/>
+    <w:lsdException w:name="List Table 5 Dark Accent 6" w:uiPriority="50"/>
+    <w:lsdException w:name="List Table 6 Colorful Accent 6" w:uiPriority="51"/>
+    <w:lsdException w:name="List Table 7 Colorful Accent 6" w:uiPriority="52"/>
+    <w:lsdException w:name="Mention" w:semiHidden="1" w:unhideWhenUsed="1"/>
+    <w:lsdException w:name="Smart Hyperlink" w:semiHidden="1" w:unhideWhenUsed="1"/>
+    <w:lsdException w:name="Hashtag" w:semiHidden="1" w:unhideWhenUsed="1"/>
   </w:latentStyles>
   <w:style w:type="paragraph" w:default="1" w:styleId="Normal">
     <w:name w:val="Normal"/>
@@ -6410,7 +5588,7 @@
 </file>
 
 <file path=customXml/itemProps1.xml><?xml version="1.0" encoding="utf-8"?>
-<ds:datastoreItem xmlns:ds="http://schemas.openxmlformats.org/officeDocument/2006/customXml" ds:itemID="{93791190-C99E-41AE-9E57-7E8FBF6FF2C0}">
+<ds:datastoreItem xmlns:ds="http://schemas.openxmlformats.org/officeDocument/2006/customXml" ds:itemID="{A15B188E-22FA-4DC9-9AEA-C58551E1EE97}">
   <ds:schemaRefs>
     <ds:schemaRef ds:uri="http://schemas.openxmlformats.org/officeDocument/2006/bibliography"/>
   </ds:schemaRefs>

</xml_diff>